<commit_message>
Relatório da ferramenta FindBugs
Adiciona o relatório.
</commit_message>
<xml_diff>
--- a/src/testes/FindBugs/Relatório FindBugs.docx
+++ b/src/testes/FindBugs/Relatório FindBugs.docx
@@ -9,6 +9,188 @@
           <w:lang w:val="pt-BR"/>
         </w:rPr>
       </w:pPr>
+    </w:p>
+    <w:p>
+      <w:pPr>
+        <w:rPr>
+          <w:lang w:val="pt-BR"/>
+        </w:rPr>
+      </w:pPr>
+    </w:p>
+    <w:p>
+      <w:pPr>
+        <w:pStyle w:val="Ttulo"/>
+        <w:jc w:val="center"/>
+        <w:rPr>
+          <w:lang w:val="pt-BR"/>
+        </w:rPr>
+      </w:pPr>
+      <w:r>
+        <w:rPr>
+          <w:lang w:val="pt-BR"/>
+        </w:rPr>
+        <w:t>Universidade de Brasília</w:t>
+      </w:r>
+    </w:p>
+    <w:p>
+      <w:pPr>
+        <w:pStyle w:val="Ttulo"/>
+        <w:jc w:val="center"/>
+        <w:rPr>
+          <w:lang w:val="pt-BR"/>
+        </w:rPr>
+      </w:pPr>
+      <w:r>
+        <w:rPr>
+          <w:lang w:val="pt-BR"/>
+        </w:rPr>
+        <w:t>Programação Sistemática</w:t>
+      </w:r>
+    </w:p>
+    <w:p>
+      <w:pPr>
+        <w:pStyle w:val="Ttulo"/>
+        <w:jc w:val="center"/>
+        <w:rPr>
+          <w:lang w:val="pt-BR"/>
+        </w:rPr>
+      </w:pPr>
+      <w:r>
+        <w:rPr>
+          <w:lang w:val="pt-BR"/>
+        </w:rPr>
+        <w:t>Trabalho III</w:t>
+      </w:r>
+    </w:p>
+    <w:p>
+      <w:pPr>
+        <w:rPr>
+          <w:lang w:val="pt-BR"/>
+        </w:rPr>
+      </w:pPr>
+    </w:p>
+    <w:p>
+      <w:pPr>
+        <w:jc w:val="center"/>
+        <w:rPr>
+          <w:lang w:val="pt-BR"/>
+        </w:rPr>
+      </w:pPr>
+    </w:p>
+    <w:p>
+      <w:pPr>
+        <w:jc w:val="center"/>
+        <w:rPr>
+          <w:lang w:val="pt-BR"/>
+        </w:rPr>
+      </w:pPr>
+      <w:r>
+        <w:rPr>
+          <w:lang w:val="pt-BR"/>
+        </w:rPr>
+        <w:t xml:space="preserve">Adriano Torres - </w:t>
+      </w:r>
+      <w:r>
+        <w:rPr>
+          <w:lang w:val="pt-BR"/>
+        </w:rPr>
+        <w:t>11/0106032</w:t>
+      </w:r>
+    </w:p>
+    <w:p>
+      <w:pPr>
+        <w:jc w:val="center"/>
+        <w:rPr>
+          <w:lang w:val="pt-BR"/>
+        </w:rPr>
+      </w:pPr>
+      <w:r>
+        <w:rPr>
+          <w:lang w:val="pt-BR"/>
+        </w:rPr>
+        <w:t xml:space="preserve">Caio Oliveira - </w:t>
+      </w:r>
+      <w:r>
+        <w:rPr>
+          <w:lang w:val="pt-BR"/>
+        </w:rPr>
+        <w:t>14/0176713</w:t>
+      </w:r>
+    </w:p>
+    <w:p>
+      <w:pPr>
+        <w:jc w:val="center"/>
+        <w:rPr>
+          <w:lang w:val="pt-BR"/>
+        </w:rPr>
+      </w:pPr>
+      <w:r>
+        <w:rPr>
+          <w:lang w:val="pt-BR"/>
+        </w:rPr>
+        <w:t xml:space="preserve">Leandro Faria - </w:t>
+      </w:r>
+      <w:r>
+        <w:rPr>
+          <w:lang w:val="pt-BR"/>
+        </w:rPr>
+        <w:t>14/0178759</w:t>
+      </w:r>
+    </w:p>
+    <w:p>
+      <w:pPr>
+        <w:jc w:val="center"/>
+        <w:rPr>
+          <w:lang w:val="pt-BR"/>
+        </w:rPr>
+      </w:pPr>
+      <w:r>
+        <w:rPr>
+          <w:lang w:val="pt-BR"/>
+        </w:rPr>
+        <w:t>El</w:t>
+      </w:r>
+      <w:r>
+        <w:rPr>
+          <w:lang w:val="pt-BR"/>
+        </w:rPr>
+        <w:t>isa</w:t>
+      </w:r>
+      <w:r>
+        <w:rPr>
+          <w:lang w:val="pt-BR"/>
+        </w:rPr>
+        <w:t xml:space="preserve">bete Evaldt - </w:t>
+      </w:r>
+      <w:r>
+        <w:rPr>
+          <w:lang w:val="pt-BR"/>
+        </w:rPr>
+        <w:t>09/0093450</w:t>
+      </w:r>
+    </w:p>
+    <w:p>
+      <w:pPr>
+        <w:rPr>
+          <w:lang w:val="pt-BR"/>
+        </w:rPr>
+      </w:pPr>
+    </w:p>
+    <w:p>
+      <w:pPr>
+        <w:pStyle w:val="Ttulo"/>
+        <w:rPr>
+          <w:lang w:val="pt-BR"/>
+        </w:rPr>
+      </w:pPr>
+    </w:p>
+    <w:p>
+      <w:pPr>
+        <w:pStyle w:val="Ttulo1"/>
+        <w:rPr>
+          <w:lang w:val="pt-BR"/>
+        </w:rPr>
+      </w:pPr>
       <w:r>
         <w:rPr>
           <w:lang w:val="pt-BR"/>
@@ -20,77 +202,4416 @@
           <w:lang w:val="pt-BR"/>
         </w:rPr>
         <w:t>P</w:t>
+      </w:r>
+      <w:r>
+        <w:rPr>
+          <w:lang w:val="pt-BR"/>
+        </w:rPr>
+        <w:t>alestras</w:t>
+      </w:r>
+    </w:p>
+    <w:p>
+      <w:pPr>
+        <w:rPr>
+          <w:lang w:val="pt-BR"/>
+        </w:rPr>
+      </w:pPr>
+    </w:p>
+    <w:p>
+      <w:pPr>
+        <w:pStyle w:val="Ttulo2"/>
+        <w:rPr>
+          <w:lang w:val="pt-BR"/>
+        </w:rPr>
+      </w:pPr>
+      <w:r>
+        <w:rPr>
+          <w:lang w:val="pt-BR"/>
+        </w:rPr>
+        <w:t>Histórico de Alterações</w:t>
+      </w:r>
+    </w:p>
+    <w:tbl>
+      <w:tblPr>
+        <w:tblStyle w:val="Tabelacomgrade"/>
+        <w:tblW w:w="0" w:type="auto"/>
+        <w:tblLook w:val="04A0" w:firstRow="1" w:lastRow="0" w:firstColumn="1" w:lastColumn="0" w:noHBand="0" w:noVBand="1"/>
+      </w:tblPr>
+      <w:tblGrid>
+        <w:gridCol w:w="1345"/>
+        <w:gridCol w:w="1170"/>
+        <w:gridCol w:w="4497"/>
+        <w:gridCol w:w="2338"/>
+      </w:tblGrid>
+      <w:tr>
+        <w:tc>
+          <w:tcPr>
+            <w:tcW w:w="1345" w:type="dxa"/>
+            <w:shd w:val="clear" w:color="auto" w:fill="EAEAEA" w:themeFill="text2" w:themeFillTint="1A"/>
+          </w:tcPr>
+          <w:p>
+            <w:pPr>
+              <w:jc w:val="center"/>
+              <w:rPr>
+                <w:b/>
+                <w:lang w:val="pt-BR"/>
+              </w:rPr>
+            </w:pPr>
+            <w:r>
+              <w:rPr>
+                <w:b/>
+                <w:lang w:val="pt-BR"/>
+              </w:rPr>
+              <w:t>Data</w:t>
+            </w:r>
+          </w:p>
+        </w:tc>
+        <w:tc>
+          <w:tcPr>
+            <w:tcW w:w="1170" w:type="dxa"/>
+            <w:shd w:val="clear" w:color="auto" w:fill="EAEAEA" w:themeFill="text2" w:themeFillTint="1A"/>
+          </w:tcPr>
+          <w:p>
+            <w:pPr>
+              <w:jc w:val="center"/>
+              <w:rPr>
+                <w:b/>
+                <w:lang w:val="pt-BR"/>
+              </w:rPr>
+            </w:pPr>
+            <w:r>
+              <w:rPr>
+                <w:b/>
+                <w:lang w:val="pt-BR"/>
+              </w:rPr>
+              <w:t>Versão</w:t>
+            </w:r>
+          </w:p>
+        </w:tc>
+        <w:tc>
+          <w:tcPr>
+            <w:tcW w:w="4497" w:type="dxa"/>
+            <w:shd w:val="clear" w:color="auto" w:fill="EAEAEA" w:themeFill="text2" w:themeFillTint="1A"/>
+          </w:tcPr>
+          <w:p>
+            <w:pPr>
+              <w:jc w:val="center"/>
+              <w:rPr>
+                <w:b/>
+                <w:lang w:val="pt-BR"/>
+              </w:rPr>
+            </w:pPr>
+            <w:r>
+              <w:rPr>
+                <w:b/>
+                <w:lang w:val="pt-BR"/>
+              </w:rPr>
+              <w:t>Descrição</w:t>
+            </w:r>
+          </w:p>
+        </w:tc>
+        <w:tc>
+          <w:tcPr>
+            <w:tcW w:w="2338" w:type="dxa"/>
+            <w:shd w:val="clear" w:color="auto" w:fill="EAEAEA" w:themeFill="text2" w:themeFillTint="1A"/>
+          </w:tcPr>
+          <w:p>
+            <w:pPr>
+              <w:jc w:val="center"/>
+              <w:rPr>
+                <w:b/>
+                <w:lang w:val="pt-BR"/>
+              </w:rPr>
+            </w:pPr>
+            <w:r>
+              <w:rPr>
+                <w:b/>
+                <w:lang w:val="pt-BR"/>
+              </w:rPr>
+              <w:t>Autor</w:t>
+            </w:r>
+          </w:p>
+        </w:tc>
+      </w:tr>
+      <w:tr>
+        <w:tc>
+          <w:tcPr>
+            <w:tcW w:w="1345" w:type="dxa"/>
+          </w:tcPr>
+          <w:p>
+            <w:pPr>
+              <w:rPr>
+                <w:lang w:val="pt-BR"/>
+              </w:rPr>
+            </w:pPr>
+            <w:r>
+              <w:rPr>
+                <w:lang w:val="pt-BR"/>
+              </w:rPr>
+              <w:t>07/12/2015</w:t>
+            </w:r>
+          </w:p>
+        </w:tc>
+        <w:tc>
+          <w:tcPr>
+            <w:tcW w:w="1170" w:type="dxa"/>
+          </w:tcPr>
+          <w:p>
+            <w:pPr>
+              <w:rPr>
+                <w:lang w:val="pt-BR"/>
+              </w:rPr>
+            </w:pPr>
+            <w:r>
+              <w:rPr>
+                <w:lang w:val="pt-BR"/>
+              </w:rPr>
+              <w:t>1.0</w:t>
+            </w:r>
+          </w:p>
+        </w:tc>
+        <w:tc>
+          <w:tcPr>
+            <w:tcW w:w="4497" w:type="dxa"/>
+          </w:tcPr>
+          <w:p>
+            <w:pPr>
+              <w:rPr>
+                <w:lang w:val="pt-BR"/>
+              </w:rPr>
+            </w:pPr>
+            <w:r>
+              <w:rPr>
+                <w:lang w:val="pt-BR"/>
+              </w:rPr>
+              <w:t>Criação do documento</w:t>
+            </w:r>
+          </w:p>
+        </w:tc>
+        <w:tc>
+          <w:tcPr>
+            <w:tcW w:w="2338" w:type="dxa"/>
+          </w:tcPr>
+          <w:p>
+            <w:pPr>
+              <w:rPr>
+                <w:lang w:val="pt-BR"/>
+              </w:rPr>
+            </w:pPr>
+            <w:r>
+              <w:rPr>
+                <w:lang w:val="pt-BR"/>
+              </w:rPr>
+              <w:t>Elisabete Evaldt</w:t>
+            </w:r>
+          </w:p>
+        </w:tc>
+      </w:tr>
+      <w:tr>
+        <w:tc>
+          <w:tcPr>
+            <w:tcW w:w="1345" w:type="dxa"/>
+          </w:tcPr>
+          <w:p>
+            <w:pPr>
+              <w:rPr>
+                <w:lang w:val="pt-BR"/>
+              </w:rPr>
+            </w:pPr>
+          </w:p>
+        </w:tc>
+        <w:tc>
+          <w:tcPr>
+            <w:tcW w:w="1170" w:type="dxa"/>
+          </w:tcPr>
+          <w:p>
+            <w:pPr>
+              <w:rPr>
+                <w:lang w:val="pt-BR"/>
+              </w:rPr>
+            </w:pPr>
+          </w:p>
+        </w:tc>
+        <w:tc>
+          <w:tcPr>
+            <w:tcW w:w="4497" w:type="dxa"/>
+          </w:tcPr>
+          <w:p>
+            <w:pPr>
+              <w:rPr>
+                <w:lang w:val="pt-BR"/>
+              </w:rPr>
+            </w:pPr>
+          </w:p>
+        </w:tc>
+        <w:tc>
+          <w:tcPr>
+            <w:tcW w:w="2338" w:type="dxa"/>
+          </w:tcPr>
+          <w:p>
+            <w:pPr>
+              <w:rPr>
+                <w:lang w:val="pt-BR"/>
+              </w:rPr>
+            </w:pPr>
+          </w:p>
+        </w:tc>
+      </w:tr>
+      <w:tr>
+        <w:tc>
+          <w:tcPr>
+            <w:tcW w:w="1345" w:type="dxa"/>
+          </w:tcPr>
+          <w:p>
+            <w:pPr>
+              <w:rPr>
+                <w:lang w:val="pt-BR"/>
+              </w:rPr>
+            </w:pPr>
+          </w:p>
+        </w:tc>
+        <w:tc>
+          <w:tcPr>
+            <w:tcW w:w="1170" w:type="dxa"/>
+          </w:tcPr>
+          <w:p>
+            <w:pPr>
+              <w:rPr>
+                <w:lang w:val="pt-BR"/>
+              </w:rPr>
+            </w:pPr>
+          </w:p>
+        </w:tc>
+        <w:tc>
+          <w:tcPr>
+            <w:tcW w:w="4497" w:type="dxa"/>
+          </w:tcPr>
+          <w:p>
+            <w:pPr>
+              <w:rPr>
+                <w:lang w:val="pt-BR"/>
+              </w:rPr>
+            </w:pPr>
+          </w:p>
+        </w:tc>
+        <w:tc>
+          <w:tcPr>
+            <w:tcW w:w="2338" w:type="dxa"/>
+          </w:tcPr>
+          <w:p>
+            <w:pPr>
+              <w:rPr>
+                <w:lang w:val="pt-BR"/>
+              </w:rPr>
+            </w:pPr>
+          </w:p>
+        </w:tc>
+      </w:tr>
+    </w:tbl>
+    <w:p>
+      <w:pPr>
+        <w:rPr>
+          <w:lang w:val="pt-BR"/>
+        </w:rPr>
+      </w:pPr>
+    </w:p>
+    <w:p>
+      <w:pPr>
+        <w:rPr>
+          <w:lang w:val="pt-BR"/>
+        </w:rPr>
+      </w:pPr>
+    </w:p>
+    <w:p>
+      <w:pPr>
+        <w:rPr>
+          <w:lang w:val="pt-BR"/>
+        </w:rPr>
+      </w:pPr>
+    </w:p>
+    <w:p>
+      <w:pPr>
+        <w:rPr>
+          <w:rFonts w:ascii="Arial" w:hAnsi="Arial" w:cs="Arial"/>
+          <w:b/>
+          <w:bCs/>
+          <w:sz w:val="24"/>
+          <w:szCs w:val="24"/>
+          <w:lang w:val="pt-BR"/>
+        </w:rPr>
+      </w:pPr>
+    </w:p>
+    <w:p>
+      <w:pPr>
+        <w:rPr>
+          <w:rFonts w:ascii="Arial" w:hAnsi="Arial" w:cs="Arial"/>
+          <w:b/>
+          <w:bCs/>
+          <w:sz w:val="24"/>
+          <w:szCs w:val="24"/>
+          <w:lang w:val="pt-BR"/>
+        </w:rPr>
+      </w:pPr>
+    </w:p>
+    <w:p>
+      <w:pPr>
+        <w:rPr>
+          <w:rFonts w:asciiTheme="majorHAnsi" w:eastAsiaTheme="majorEastAsia" w:hAnsiTheme="majorHAnsi" w:cstheme="majorBidi"/>
+          <w:b/>
+          <w:bCs/>
+          <w:smallCaps/>
+          <w:color w:val="000000" w:themeColor="text1"/>
+          <w:sz w:val="36"/>
+          <w:szCs w:val="36"/>
+          <w:highlight w:val="lightGray"/>
+          <w:lang w:val="pt-BR"/>
+        </w:rPr>
+      </w:pPr>
+      <w:r>
+        <w:rPr>
+          <w:rFonts w:ascii="Arial" w:hAnsi="Arial" w:cs="Arial"/>
+          <w:b/>
+          <w:bCs/>
+          <w:sz w:val="24"/>
+          <w:szCs w:val="24"/>
+          <w:lang w:val="pt-BR"/>
+        </w:rPr>
+        <w:t>Palavras-chave</w:t>
+      </w:r>
+      <w:r>
+        <w:rPr>
+          <w:rFonts w:ascii="Arial" w:hAnsi="Arial" w:cs="Arial"/>
+          <w:sz w:val="24"/>
+          <w:szCs w:val="24"/>
+          <w:lang w:val="pt-BR"/>
+        </w:rPr>
+        <w:t xml:space="preserve">: análise estática, </w:t>
+      </w:r>
+      <w:r>
+        <w:rPr>
+          <w:rFonts w:ascii="Arial" w:hAnsi="Arial" w:cs="Arial"/>
+          <w:sz w:val="24"/>
+          <w:szCs w:val="24"/>
+          <w:lang w:val="pt-BR"/>
+        </w:rPr>
+        <w:t>FindBugs, Java</w:t>
+      </w:r>
+      <w:r>
+        <w:rPr>
+          <w:rFonts w:ascii="Arial" w:hAnsi="Arial" w:cs="Arial"/>
+          <w:sz w:val="24"/>
+          <w:szCs w:val="24"/>
+          <w:lang w:val="pt-BR"/>
+        </w:rPr>
+        <w:t>, teste de software.</w:t>
+      </w:r>
+      <w:r>
+        <w:rPr>
+          <w:highlight w:val="lightGray"/>
+          <w:lang w:val="pt-BR"/>
+        </w:rPr>
+        <w:br w:type="page"/>
+      </w:r>
+    </w:p>
+    <w:p>
+      <w:pPr>
+        <w:pStyle w:val="Ttulo1"/>
+        <w:rPr>
+          <w:lang w:val="pt-BR"/>
+        </w:rPr>
+      </w:pPr>
+      <w:r>
+        <w:rPr>
+          <w:lang w:val="pt-BR"/>
+        </w:rPr>
+        <w:lastRenderedPageBreak/>
+        <w:t>R</w:t>
+      </w:r>
+      <w:r>
+        <w:rPr>
+          <w:lang w:val="pt-BR"/>
+        </w:rPr>
+        <w:t xml:space="preserve">elatório de Evidências de </w:t>
+      </w:r>
+      <w:r>
+        <w:rPr>
+          <w:lang w:val="pt-BR"/>
+        </w:rPr>
+        <w:t>Teste</w:t>
+      </w:r>
+      <w:r>
+        <w:rPr>
+          <w:lang w:val="pt-BR"/>
+        </w:rPr>
+        <w:t xml:space="preserve"> – FindBugs PlugIn</w:t>
+      </w:r>
+    </w:p>
+    <w:p>
+      <w:pPr>
+        <w:jc w:val="both"/>
+        <w:rPr>
+          <w:lang w:val="pt-BR"/>
+        </w:rPr>
+      </w:pPr>
+      <w:r>
+        <w:rPr>
+          <w:lang w:val="pt-BR"/>
+        </w:rPr>
+        <w:t xml:space="preserve">Este relatório </w:t>
+      </w:r>
+      <w:r>
+        <w:rPr>
+          <w:lang w:val="pt-BR"/>
+        </w:rPr>
+        <w:t xml:space="preserve">tem por objetivo descrever a aplicação de teste de análise estática, realizado por meio do Plug-in da ferramenta FindBugs integrado com a IDE NetBeans, realizado no código fonte do sistema de gerenciamento de palestras produzido durante a disciplina de Programação Sistemática, na Universidade de Brasília. </w:t>
+      </w:r>
+    </w:p>
+    <w:p>
+      <w:pPr>
+        <w:pStyle w:val="Ttulo2"/>
+        <w:rPr>
+          <w:lang w:val="pt-BR"/>
+        </w:rPr>
+      </w:pPr>
+      <w:r>
+        <w:rPr>
+          <w:lang w:val="pt-BR"/>
+        </w:rPr>
+        <w:t>Ambiente de Testes</w:t>
+      </w:r>
+    </w:p>
+    <w:p>
+      <w:pPr>
+        <w:pStyle w:val="Ttulo3"/>
+        <w:rPr>
+          <w:shd w:val="clear" w:color="auto" w:fill="FFFFFF"/>
+        </w:rPr>
+      </w:pPr>
+      <w:r>
+        <w:rPr>
+          <w:shd w:val="clear" w:color="auto" w:fill="FFFFFF"/>
+        </w:rPr>
+        <w:t>Ambiente de Desenvolvimento Integrado</w:t>
+      </w:r>
+    </w:p>
+    <w:p>
+      <w:pPr>
+        <w:pStyle w:val="NormalWeb"/>
+        <w:spacing w:before="0" w:beforeAutospacing="0" w:after="0" w:afterAutospacing="0"/>
+        <w:rPr>
+          <w:rFonts w:asciiTheme="minorHAnsi" w:eastAsiaTheme="minorEastAsia" w:hAnsiTheme="minorHAnsi" w:cstheme="minorBidi"/>
+          <w:sz w:val="22"/>
+          <w:szCs w:val="22"/>
+          <w:lang w:eastAsia="ja-JP"/>
+        </w:rPr>
+      </w:pPr>
+      <w:r>
+        <w:rPr>
+          <w:rFonts w:asciiTheme="minorHAnsi" w:eastAsiaTheme="minorEastAsia" w:hAnsiTheme="minorHAnsi" w:cstheme="minorBidi"/>
+          <w:b/>
+          <w:sz w:val="22"/>
+          <w:szCs w:val="22"/>
+          <w:lang w:eastAsia="ja-JP"/>
+        </w:rPr>
+        <w:t>Product Version</w:t>
+      </w:r>
+      <w:r>
+        <w:rPr>
+          <w:rFonts w:asciiTheme="minorHAnsi" w:eastAsiaTheme="minorEastAsia" w:hAnsiTheme="minorHAnsi" w:cstheme="minorBidi"/>
+          <w:sz w:val="22"/>
+          <w:szCs w:val="22"/>
+          <w:lang w:eastAsia="ja-JP"/>
+        </w:rPr>
+        <w:t xml:space="preserve">: NetBeans IDE 8.0.2 (Build 201411181905) </w:t>
+      </w:r>
+    </w:p>
+    <w:p>
+      <w:pPr>
+        <w:pStyle w:val="NormalWeb"/>
+        <w:spacing w:before="0" w:beforeAutospacing="0" w:after="0" w:afterAutospacing="0"/>
+        <w:rPr>
+          <w:rFonts w:asciiTheme="minorHAnsi" w:eastAsiaTheme="minorEastAsia" w:hAnsiTheme="minorHAnsi" w:cstheme="minorBidi"/>
+          <w:sz w:val="22"/>
+          <w:szCs w:val="22"/>
+          <w:lang w:val="pt-BR" w:eastAsia="ja-JP"/>
+        </w:rPr>
+      </w:pPr>
+      <w:r>
+        <w:rPr>
+          <w:rFonts w:asciiTheme="minorHAnsi" w:eastAsiaTheme="minorEastAsia" w:hAnsiTheme="minorHAnsi" w:cstheme="minorBidi"/>
+          <w:b/>
+          <w:sz w:val="22"/>
+          <w:szCs w:val="22"/>
+          <w:lang w:val="pt-BR" w:eastAsia="ja-JP"/>
+        </w:rPr>
+        <w:t>Runtime</w:t>
+      </w:r>
+      <w:r>
+        <w:rPr>
+          <w:rFonts w:asciiTheme="minorHAnsi" w:eastAsiaTheme="minorEastAsia" w:hAnsiTheme="minorHAnsi" w:cstheme="minorBidi"/>
+          <w:sz w:val="22"/>
+          <w:szCs w:val="22"/>
+          <w:lang w:val="pt-BR" w:eastAsia="ja-JP"/>
+        </w:rPr>
+        <w:t xml:space="preserve">: Java(TM) SE Runtime Environment 1.7.0_79-b15 </w:t>
+      </w:r>
+    </w:p>
+    <w:p>
+      <w:pPr>
+        <w:pStyle w:val="NormalWeb"/>
+        <w:spacing w:before="0" w:beforeAutospacing="0" w:after="0" w:afterAutospacing="0"/>
+        <w:rPr>
+          <w:rFonts w:asciiTheme="minorHAnsi" w:eastAsiaTheme="minorEastAsia" w:hAnsiTheme="minorHAnsi" w:cstheme="minorBidi"/>
+          <w:sz w:val="22"/>
+          <w:szCs w:val="22"/>
+          <w:lang w:val="pt-BR" w:eastAsia="ja-JP"/>
+        </w:rPr>
+      </w:pPr>
+      <w:r>
+        <w:rPr>
+          <w:rFonts w:asciiTheme="minorHAnsi" w:eastAsiaTheme="minorEastAsia" w:hAnsiTheme="minorHAnsi" w:cstheme="minorBidi"/>
+          <w:b/>
+          <w:sz w:val="22"/>
+          <w:szCs w:val="22"/>
+          <w:lang w:val="pt-BR" w:eastAsia="ja-JP"/>
+        </w:rPr>
+        <w:t>System</w:t>
+      </w:r>
+      <w:r>
+        <w:rPr>
+          <w:rFonts w:asciiTheme="minorHAnsi" w:eastAsiaTheme="minorEastAsia" w:hAnsiTheme="minorHAnsi" w:cstheme="minorBidi"/>
+          <w:sz w:val="22"/>
+          <w:szCs w:val="22"/>
+          <w:lang w:val="pt-BR" w:eastAsia="ja-JP"/>
+        </w:rPr>
+        <w:t xml:space="preserve">: Windows 8 version 6.2 running on amd64; Cp1252; en_US (nb) </w:t>
+      </w:r>
+    </w:p>
+    <w:p>
+      <w:pPr>
+        <w:pStyle w:val="Ttulo3"/>
+      </w:pPr>
+      <w:r>
+        <w:t xml:space="preserve">Plugin </w:t>
+      </w:r>
+    </w:p>
+    <w:p>
+      <w:pPr>
+        <w:pStyle w:val="NormalWeb"/>
+        <w:spacing w:before="0" w:beforeAutospacing="0" w:after="0" w:afterAutospacing="0"/>
+        <w:rPr>
+          <w:rFonts w:asciiTheme="minorHAnsi" w:eastAsiaTheme="minorEastAsia" w:hAnsiTheme="minorHAnsi" w:cstheme="minorBidi"/>
+          <w:b/>
+          <w:sz w:val="22"/>
+          <w:szCs w:val="22"/>
+          <w:lang w:eastAsia="ja-JP"/>
+        </w:rPr>
+      </w:pPr>
+      <w:r>
+        <w:rPr>
+          <w:rFonts w:asciiTheme="minorHAnsi" w:eastAsiaTheme="minorEastAsia" w:hAnsiTheme="minorHAnsi" w:cstheme="minorBidi"/>
+          <w:b/>
+          <w:sz w:val="22"/>
+          <w:szCs w:val="22"/>
+          <w:lang w:eastAsia="ja-JP"/>
+        </w:rPr>
+        <w:t xml:space="preserve">Description: </w:t>
+      </w:r>
+      <w:r>
+        <w:rPr>
+          <w:rFonts w:asciiTheme="minorHAnsi" w:eastAsiaTheme="minorEastAsia" w:hAnsiTheme="minorHAnsi" w:cstheme="minorBidi"/>
+          <w:sz w:val="22"/>
+          <w:szCs w:val="22"/>
+          <w:lang w:eastAsia="ja-JP"/>
+        </w:rPr>
+        <w:t>FindBugs Integration</w:t>
+      </w:r>
+    </w:p>
+    <w:p>
+      <w:pPr>
+        <w:pStyle w:val="NormalWeb"/>
+        <w:spacing w:before="0" w:beforeAutospacing="0" w:after="0" w:afterAutospacing="0"/>
+        <w:rPr>
+          <w:rFonts w:asciiTheme="minorHAnsi" w:eastAsiaTheme="minorEastAsia" w:hAnsiTheme="minorHAnsi" w:cstheme="minorBidi"/>
+          <w:b/>
+          <w:sz w:val="22"/>
+          <w:szCs w:val="22"/>
+          <w:lang w:eastAsia="ja-JP"/>
+        </w:rPr>
+      </w:pPr>
+      <w:r>
+        <w:rPr>
+          <w:rFonts w:asciiTheme="minorHAnsi" w:eastAsiaTheme="minorEastAsia" w:hAnsiTheme="minorHAnsi" w:cstheme="minorBidi"/>
+          <w:b/>
+          <w:sz w:val="22"/>
+          <w:szCs w:val="22"/>
+          <w:lang w:eastAsia="ja-JP"/>
+        </w:rPr>
+        <w:t xml:space="preserve">Installed version: </w:t>
+      </w:r>
+      <w:r>
+        <w:rPr>
+          <w:rFonts w:asciiTheme="minorHAnsi" w:eastAsiaTheme="minorEastAsia" w:hAnsiTheme="minorHAnsi" w:cstheme="minorBidi"/>
+          <w:sz w:val="22"/>
+          <w:szCs w:val="22"/>
+          <w:lang w:eastAsia="ja-JP"/>
+        </w:rPr>
+        <w:t>1.28</w:t>
+      </w:r>
+    </w:p>
+    <w:p>
+      <w:pPr>
+        <w:pStyle w:val="NormalWeb"/>
+        <w:spacing w:before="0" w:beforeAutospacing="0" w:after="0" w:afterAutospacing="0"/>
+        <w:rPr>
+          <w:rFonts w:asciiTheme="minorHAnsi" w:eastAsiaTheme="minorEastAsia" w:hAnsiTheme="minorHAnsi" w:cstheme="minorBidi"/>
+          <w:b/>
+          <w:sz w:val="22"/>
+          <w:szCs w:val="22"/>
+          <w:lang w:eastAsia="ja-JP"/>
+        </w:rPr>
+      </w:pPr>
+      <w:r>
+        <w:rPr>
+          <w:rFonts w:asciiTheme="minorHAnsi" w:eastAsiaTheme="minorEastAsia" w:hAnsiTheme="minorHAnsi" w:cstheme="minorBidi"/>
+          <w:b/>
+          <w:sz w:val="22"/>
+          <w:szCs w:val="22"/>
+          <w:lang w:eastAsia="ja-JP"/>
+        </w:rPr>
+        <w:t xml:space="preserve">Source: </w:t>
+      </w:r>
+      <w:r>
+        <w:rPr>
+          <w:rFonts w:asciiTheme="minorHAnsi" w:eastAsiaTheme="minorEastAsia" w:hAnsiTheme="minorHAnsi" w:cstheme="minorBidi"/>
+          <w:sz w:val="22"/>
+          <w:szCs w:val="22"/>
+          <w:lang w:eastAsia="ja-JP"/>
+        </w:rPr>
+        <w:t>Certified Plugins</w:t>
+      </w:r>
+    </w:p>
+    <w:p>
+      <w:pPr>
+        <w:pStyle w:val="Ttulo2"/>
+        <w:rPr>
+          <w:lang w:val="pt-BR"/>
+        </w:rPr>
+      </w:pPr>
+      <w:r>
+        <w:rPr>
+          <w:lang w:val="pt-BR"/>
+        </w:rPr>
+        <w:t>Execução dos Testes</w:t>
+      </w:r>
+    </w:p>
+    <w:p>
+      <w:pPr>
+        <w:rPr>
+          <w:lang w:val="pt-BR"/>
+        </w:rPr>
+      </w:pPr>
+      <w:r>
+        <w:rPr>
+          <w:lang w:val="pt-BR"/>
+        </w:rPr>
+        <w:br/>
+        <w:t>O teste de inspeção foi executado diretamente no projeto do código fonte</w:t>
+      </w:r>
+      <w:r>
+        <w:rPr>
+          <w:lang w:val="pt-BR"/>
+        </w:rPr>
+        <w:t>, conforme mostrado na Figura 1</w:t>
+      </w:r>
+      <w:r>
+        <w:rPr>
+          <w:lang w:val="pt-BR"/>
+        </w:rPr>
+        <w:t>, possibilitando a varredura de possíveis erros em todas as classes ao mesmo tempo e um relatório completo do sistema.</w:t>
+      </w:r>
+    </w:p>
+    <w:p>
+      <w:pPr>
+        <w:rPr>
+          <w:lang w:val="pt-BR"/>
+        </w:rPr>
+      </w:pPr>
+      <w:r>
+        <w:rPr>
+          <w:noProof/>
+        </w:rPr>
+        <mc:AlternateContent>
+          <mc:Choice Requires="wps">
+            <w:drawing>
+              <wp:anchor distT="0" distB="0" distL="114300" distR="114300" simplePos="0" relativeHeight="251660288" behindDoc="0" locked="0" layoutInCell="1" allowOverlap="1" wp14:anchorId="54AC13C7" wp14:editId="687FAF61">
+                <wp:simplePos x="0" y="0"/>
+                <wp:positionH relativeFrom="column">
+                  <wp:posOffset>1457325</wp:posOffset>
+                </wp:positionH>
+                <wp:positionV relativeFrom="paragraph">
+                  <wp:posOffset>3094355</wp:posOffset>
+                </wp:positionV>
+                <wp:extent cx="3019425" cy="635"/>
+                <wp:effectExtent l="0" t="0" r="0" b="0"/>
+                <wp:wrapTopAndBottom/>
+                <wp:docPr id="2" name="Caixa de texto 2"/>
+                <wp:cNvGraphicFramePr/>
+                <a:graphic xmlns:a="http://schemas.openxmlformats.org/drawingml/2006/main">
+                  <a:graphicData uri="http://schemas.microsoft.com/office/word/2010/wordprocessingShape">
+                    <wps:wsp>
+                      <wps:cNvSpPr txBox="1"/>
+                      <wps:spPr>
+                        <a:xfrm>
+                          <a:off x="0" y="0"/>
+                          <a:ext cx="3019425" cy="635"/>
+                        </a:xfrm>
+                        <a:prstGeom prst="rect">
+                          <a:avLst/>
+                        </a:prstGeom>
+                        <a:solidFill>
+                          <a:prstClr val="white"/>
+                        </a:solidFill>
+                        <a:ln>
+                          <a:noFill/>
+                        </a:ln>
+                        <a:effectLst/>
+                      </wps:spPr>
+                      <wps:txbx>
+                        <w:txbxContent>
+                          <w:p>
+                            <w:pPr>
+                              <w:pStyle w:val="Legenda"/>
+                              <w:rPr>
+                                <w:noProof/>
+                                <w:lang w:val="pt-BR"/>
+                              </w:rPr>
+                            </w:pPr>
+                            <w:r>
+                              <w:rPr>
+                                <w:lang w:val="pt-BR"/>
+                              </w:rPr>
+                              <w:t xml:space="preserve">Figure </w:t>
+                            </w:r>
+                            <w:r>
+                              <w:fldChar w:fldCharType="begin"/>
+                            </w:r>
+                            <w:r>
+                              <w:rPr>
+                                <w:lang w:val="pt-BR"/>
+                              </w:rPr>
+                              <w:instrText xml:space="preserve"> SEQ Figure \* ARABIC </w:instrText>
+                            </w:r>
+                            <w:r>
+                              <w:fldChar w:fldCharType="separate"/>
+                            </w:r>
+                            <w:r>
+                              <w:rPr>
+                                <w:noProof/>
+                                <w:lang w:val="pt-BR"/>
+                              </w:rPr>
+                              <w:t>1</w:t>
+                            </w:r>
+                            <w:r>
+                              <w:fldChar w:fldCharType="end"/>
+                            </w:r>
+                            <w:r>
+                              <w:rPr>
+                                <w:lang w:val="pt-BR"/>
+                              </w:rPr>
+                              <w:t>- Visão geral do projeto contendo todo o código fonte.</w:t>
+                            </w:r>
+                          </w:p>
+                        </w:txbxContent>
+                      </wps:txbx>
+                      <wps:bodyPr rot="0" spcFirstLastPara="0" vertOverflow="overflow" horzOverflow="overflow" vert="horz" wrap="square" lIns="0" tIns="0" rIns="0" bIns="0" numCol="1" spcCol="0" rtlCol="0" fromWordArt="0" anchor="t" anchorCtr="0" forceAA="0" compatLnSpc="1">
+                        <a:prstTxWarp prst="textNoShape">
+                          <a:avLst/>
+                        </a:prstTxWarp>
+                        <a:spAutoFit/>
+                      </wps:bodyPr>
+                    </wps:wsp>
+                  </a:graphicData>
+                </a:graphic>
+              </wp:anchor>
+            </w:drawing>
+          </mc:Choice>
+          <mc:Fallback>
+            <w:pict>
+              <v:shapetype w14:anchorId="54AC13C7" id="_x0000_t202" coordsize="21600,21600" o:spt="202" path="m,l,21600r21600,l21600,xe">
+                <v:stroke joinstyle="miter"/>
+                <v:path gradientshapeok="t" o:connecttype="rect"/>
+              </v:shapetype>
+              <v:shape id="Caixa de texto 2" o:spid="_x0000_s1026" type="#_x0000_t202" style="position:absolute;margin-left:114.75pt;margin-top:243.65pt;width:237.75pt;height:.05pt;z-index:251660288;visibility:visible;mso-wrap-style:square;mso-wrap-distance-left:9pt;mso-wrap-distance-top:0;mso-wrap-distance-right:9pt;mso-wrap-distance-bottom:0;mso-position-horizontal:absolute;mso-position-horizontal-relative:text;mso-position-vertical:absolute;mso-position-vertical-relative:text;v-text-anchor:top" o:gfxdata="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" stroked="f">
+                <v:textbox style="mso-fit-shape-to-text:t" inset="0,0,0,0">
+                  <w:txbxContent>
+                    <w:p>
+                      <w:pPr>
+                        <w:pStyle w:val="Legenda"/>
+                        <w:rPr>
+                          <w:noProof/>
+                          <w:lang w:val="pt-BR"/>
+                        </w:rPr>
+                      </w:pPr>
+                      <w:r>
+                        <w:rPr>
+                          <w:lang w:val="pt-BR"/>
+                        </w:rPr>
+                        <w:t xml:space="preserve">Figure </w:t>
+                      </w:r>
+                      <w:r>
+                        <w:fldChar w:fldCharType="begin"/>
+                      </w:r>
+                      <w:r>
+                        <w:rPr>
+                          <w:lang w:val="pt-BR"/>
+                        </w:rPr>
+                        <w:instrText xml:space="preserve"> SEQ Figure \* ARABIC </w:instrText>
+                      </w:r>
+                      <w:r>
+                        <w:fldChar w:fldCharType="separate"/>
+                      </w:r>
+                      <w:r>
+                        <w:rPr>
+                          <w:noProof/>
+                          <w:lang w:val="pt-BR"/>
+                        </w:rPr>
+                        <w:t>1</w:t>
+                      </w:r>
+                      <w:r>
+                        <w:fldChar w:fldCharType="end"/>
+                      </w:r>
+                      <w:r>
+                        <w:rPr>
+                          <w:lang w:val="pt-BR"/>
+                        </w:rPr>
+                        <w:t>- Visão geral do projeto contendo todo o código fonte.</w:t>
+                      </w:r>
+                    </w:p>
+                  </w:txbxContent>
+                </v:textbox>
+                <w10:wrap type="topAndBottom"/>
+              </v:shape>
+            </w:pict>
+          </mc:Fallback>
+        </mc:AlternateContent>
+      </w:r>
+      <w:r>
+        <w:rPr>
+          <w:noProof/>
+          <w:lang w:eastAsia="en-US"/>
+        </w:rPr>
+        <w:drawing>
+          <wp:anchor distT="0" distB="0" distL="114300" distR="114300" simplePos="0" relativeHeight="251658240" behindDoc="0" locked="0" layoutInCell="1" allowOverlap="1">
+            <wp:simplePos x="0" y="0"/>
+            <wp:positionH relativeFrom="column">
+              <wp:posOffset>1457325</wp:posOffset>
+            </wp:positionH>
+            <wp:positionV relativeFrom="paragraph">
+              <wp:posOffset>-1270</wp:posOffset>
+            </wp:positionV>
+            <wp:extent cx="3019425" cy="3038475"/>
+            <wp:effectExtent l="19050" t="19050" r="28575" b="28575"/>
+            <wp:wrapTopAndBottom/>
+            <wp:docPr id="1" name="Imagem 1"/>
+            <wp:cNvGraphicFramePr>
+              <a:graphicFrameLocks xmlns:a="http://schemas.openxmlformats.org/drawingml/2006/main" noChangeAspect="1"/>
+            </wp:cNvGraphicFramePr>
+            <a:graphic xmlns:a="http://schemas.openxmlformats.org/drawingml/2006/main">
+              <a:graphicData uri="http://schemas.openxmlformats.org/drawingml/2006/picture">
+                <pic:pic xmlns:pic="http://schemas.openxmlformats.org/drawingml/2006/picture">
+                  <pic:nvPicPr>
+                    <pic:cNvPr id="0" name="Picture 1"/>
+                    <pic:cNvPicPr>
+                      <a:picLocks noChangeAspect="1" noChangeArrowheads="1"/>
+                    </pic:cNvPicPr>
+                  </pic:nvPicPr>
+                  <pic:blipFill>
+                    <a:blip r:embed="rId9">
+                      <a:extLst>
+                        <a:ext uri="{28A0092B-C50C-407E-A947-70E740481C1C}">
+                          <a14:useLocalDpi xmlns:a14="http://schemas.microsoft.com/office/drawing/2010/main" val="0"/>
+                        </a:ext>
+                      </a:extLst>
+                    </a:blip>
+                    <a:srcRect/>
+                    <a:stretch>
+                      <a:fillRect/>
+                    </a:stretch>
+                  </pic:blipFill>
+                  <pic:spPr bwMode="auto">
+                    <a:xfrm>
+                      <a:off x="0" y="0"/>
+                      <a:ext cx="3019425" cy="3038475"/>
+                    </a:xfrm>
+                    <a:prstGeom prst="rect">
+                      <a:avLst/>
+                    </a:prstGeom>
+                    <a:noFill/>
+                    <a:ln>
+                      <a:solidFill>
+                        <a:schemeClr val="tx1">
+                          <a:lumMod val="65000"/>
+                          <a:lumOff val="35000"/>
+                        </a:schemeClr>
+                      </a:solidFill>
+                    </a:ln>
+                    <a:effectLst>
+                      <a:softEdge rad="0"/>
+                    </a:effectLst>
+                  </pic:spPr>
+                </pic:pic>
+              </a:graphicData>
+            </a:graphic>
+          </wp:anchor>
+        </w:drawing>
+      </w:r>
+    </w:p>
+    <w:p>
+      <w:pPr>
+        <w:rPr>
+          <w:lang w:val="pt-BR"/>
+        </w:rPr>
+      </w:pPr>
+      <w:r>
+        <w:rPr>
+          <w:lang w:val="pt-BR"/>
+        </w:rPr>
+        <w:lastRenderedPageBreak/>
+        <w:t xml:space="preserve">A ferramenta FindBugs funciona de forma integrada com a IDE NetBeans, através de um Plug-in previamente instalado. Ao </w:t>
+      </w:r>
+      <w:r>
+        <w:rPr>
+          <w:lang w:val="pt-BR"/>
+        </w:rPr>
+        <w:t>realiza</w:t>
+      </w:r>
+      <w:r>
+        <w:rPr>
+          <w:lang w:val="pt-BR"/>
+        </w:rPr>
+        <w:t>r um teste de inspeção de análise estática, a ferramenta deve ser selecionada na lista de ferramentas disponíveis</w:t>
+      </w:r>
+      <w:r>
+        <w:rPr>
+          <w:lang w:val="pt-BR"/>
+        </w:rPr>
+        <w:t xml:space="preserve"> e a inspeção irá realizar o teste de acordo com o escopo definido</w:t>
+      </w:r>
+      <w:r>
+        <w:rPr>
+          <w:lang w:val="pt-BR"/>
+        </w:rPr>
+        <w:t>. A</w:t>
+      </w:r>
+      <w:r>
+        <w:rPr>
+          <w:lang w:val="pt-BR"/>
+        </w:rPr>
+        <w:t>s</w:t>
+      </w:r>
+      <w:r>
+        <w:rPr>
+          <w:lang w:val="pt-BR"/>
+        </w:rPr>
+        <w:t xml:space="preserve"> Figura</w:t>
+      </w:r>
+      <w:r>
+        <w:rPr>
+          <w:lang w:val="pt-BR"/>
+        </w:rPr>
+        <w:t>s</w:t>
+      </w:r>
+      <w:r>
+        <w:rPr>
+          <w:lang w:val="pt-BR"/>
+        </w:rPr>
+        <w:t xml:space="preserve"> 2 </w:t>
+      </w:r>
+      <w:r>
+        <w:rPr>
+          <w:lang w:val="pt-BR"/>
+        </w:rPr>
+        <w:t xml:space="preserve">e 3 </w:t>
+      </w:r>
+      <w:r>
+        <w:rPr>
+          <w:lang w:val="pt-BR"/>
+        </w:rPr>
+        <w:t>ilustra</w:t>
+      </w:r>
+      <w:r>
+        <w:rPr>
+          <w:lang w:val="pt-BR"/>
+        </w:rPr>
+        <w:t>m</w:t>
+      </w:r>
+      <w:r>
+        <w:rPr>
+          <w:lang w:val="pt-BR"/>
+        </w:rPr>
+        <w:t xml:space="preserve"> esse</w:t>
+      </w:r>
+      <w:r>
+        <w:rPr>
+          <w:lang w:val="pt-BR"/>
+        </w:rPr>
+        <w:t>s</w:t>
+      </w:r>
+      <w:r>
+        <w:rPr>
+          <w:lang w:val="pt-BR"/>
+        </w:rPr>
+        <w:t xml:space="preserve"> passo</w:t>
+      </w:r>
+      <w:r>
+        <w:rPr>
+          <w:lang w:val="pt-BR"/>
+        </w:rPr>
+        <w:t>s</w:t>
+      </w:r>
+      <w:r>
+        <w:rPr>
+          <w:lang w:val="pt-BR"/>
+        </w:rPr>
+        <w:t>.</w:t>
+      </w:r>
+    </w:p>
+    <w:p>
+      <w:pPr>
+        <w:keepNext/>
+        <w:jc w:val="center"/>
+      </w:pPr>
+      <w:r>
+        <w:rPr>
+          <w:noProof/>
+          <w:lang w:eastAsia="en-US"/>
+        </w:rPr>
+        <w:drawing>
+          <wp:inline distT="0" distB="0" distL="0" distR="0" wp14:anchorId="2685665D" wp14:editId="66B4C9C3">
+            <wp:extent cx="5934075" cy="2047875"/>
+            <wp:effectExtent l="19050" t="19050" r="28575" b="28575"/>
+            <wp:docPr id="5" name="Imagem 5"/>
+            <wp:cNvGraphicFramePr>
+              <a:graphicFrameLocks xmlns:a="http://schemas.openxmlformats.org/drawingml/2006/main" noChangeAspect="1"/>
+            </wp:cNvGraphicFramePr>
+            <a:graphic xmlns:a="http://schemas.openxmlformats.org/drawingml/2006/main">
+              <a:graphicData uri="http://schemas.openxmlformats.org/drawingml/2006/picture">
+                <pic:pic xmlns:pic="http://schemas.openxmlformats.org/drawingml/2006/picture">
+                  <pic:nvPicPr>
+                    <pic:cNvPr id="0" name="Picture 4"/>
+                    <pic:cNvPicPr>
+                      <a:picLocks noChangeAspect="1" noChangeArrowheads="1"/>
+                    </pic:cNvPicPr>
+                  </pic:nvPicPr>
+                  <pic:blipFill>
+                    <a:blip r:embed="rId10">
+                      <a:extLst>
+                        <a:ext uri="{28A0092B-C50C-407E-A947-70E740481C1C}">
+                          <a14:useLocalDpi xmlns:a14="http://schemas.microsoft.com/office/drawing/2010/main" val="0"/>
+                        </a:ext>
+                      </a:extLst>
+                    </a:blip>
+                    <a:srcRect/>
+                    <a:stretch>
+                      <a:fillRect/>
+                    </a:stretch>
+                  </pic:blipFill>
+                  <pic:spPr bwMode="auto">
+                    <a:xfrm>
+                      <a:off x="0" y="0"/>
+                      <a:ext cx="5934075" cy="2047875"/>
+                    </a:xfrm>
+                    <a:prstGeom prst="rect">
+                      <a:avLst/>
+                    </a:prstGeom>
+                    <a:noFill/>
+                    <a:ln>
+                      <a:solidFill>
+                        <a:schemeClr val="tx1">
+                          <a:lumMod val="65000"/>
+                          <a:lumOff val="35000"/>
+                        </a:schemeClr>
+                      </a:solidFill>
+                    </a:ln>
+                    <a:effectLst>
+                      <a:softEdge rad="0"/>
+                    </a:effectLst>
+                  </pic:spPr>
+                </pic:pic>
+              </a:graphicData>
+            </a:graphic>
+          </wp:inline>
+        </w:drawing>
+      </w:r>
+    </w:p>
+    <w:p>
+      <w:pPr>
+        <w:pStyle w:val="Legenda"/>
+        <w:jc w:val="center"/>
+        <w:rPr>
+          <w:lang w:val="pt-BR"/>
+        </w:rPr>
+      </w:pPr>
+      <w:r>
+        <w:rPr>
+          <w:lang w:val="pt-BR"/>
+        </w:rPr>
+        <w:t xml:space="preserve">Figure </w:t>
+      </w:r>
+      <w:r>
+        <w:fldChar w:fldCharType="begin"/>
+      </w:r>
+      <w:r>
+        <w:rPr>
+          <w:lang w:val="pt-BR"/>
+        </w:rPr>
+        <w:instrText xml:space="preserve"> SEQ Figure \* ARABIC </w:instrText>
+      </w:r>
+      <w:r>
+        <w:fldChar w:fldCharType="separate"/>
+      </w:r>
+      <w:r>
+        <w:rPr>
+          <w:noProof/>
+          <w:lang w:val="pt-BR"/>
+        </w:rPr>
+        <w:t>2</w:t>
+      </w:r>
+      <w:r>
+        <w:fldChar w:fldCharType="end"/>
+      </w:r>
+      <w:r>
+        <w:rPr>
+          <w:lang w:val="pt-BR"/>
+        </w:rPr>
+        <w:t xml:space="preserve"> - Janela de configuração de teste de inspeção de código.</w:t>
+      </w:r>
+    </w:p>
+    <w:p>
+      <w:pPr>
+        <w:keepNext/>
+        <w:jc w:val="center"/>
+      </w:pPr>
+      <w:r>
+        <w:rPr>
+          <w:noProof/>
+          <w:lang w:eastAsia="en-US"/>
+        </w:rPr>
+        <w:drawing>
+          <wp:inline distT="0" distB="0" distL="0" distR="0" wp14:anchorId="097958E5" wp14:editId="0F53F507">
+            <wp:extent cx="5943600" cy="2038350"/>
+            <wp:effectExtent l="19050" t="19050" r="19050" b="19050"/>
+            <wp:docPr id="7" name="Imagem 7"/>
+            <wp:cNvGraphicFramePr>
+              <a:graphicFrameLocks xmlns:a="http://schemas.openxmlformats.org/drawingml/2006/main" noChangeAspect="1"/>
+            </wp:cNvGraphicFramePr>
+            <a:graphic xmlns:a="http://schemas.openxmlformats.org/drawingml/2006/main">
+              <a:graphicData uri="http://schemas.openxmlformats.org/drawingml/2006/picture">
+                <pic:pic xmlns:pic="http://schemas.openxmlformats.org/drawingml/2006/picture">
+                  <pic:nvPicPr>
+                    <pic:cNvPr id="0" name="Picture 6"/>
+                    <pic:cNvPicPr>
+                      <a:picLocks noChangeAspect="1" noChangeArrowheads="1"/>
+                    </pic:cNvPicPr>
+                  </pic:nvPicPr>
+                  <pic:blipFill>
+                    <a:blip r:embed="rId11">
+                      <a:extLst>
+                        <a:ext uri="{28A0092B-C50C-407E-A947-70E740481C1C}">
+                          <a14:useLocalDpi xmlns:a14="http://schemas.microsoft.com/office/drawing/2010/main" val="0"/>
+                        </a:ext>
+                      </a:extLst>
+                    </a:blip>
+                    <a:srcRect/>
+                    <a:stretch>
+                      <a:fillRect/>
+                    </a:stretch>
+                  </pic:blipFill>
+                  <pic:spPr bwMode="auto">
+                    <a:xfrm>
+                      <a:off x="0" y="0"/>
+                      <a:ext cx="5943600" cy="2038350"/>
+                    </a:xfrm>
+                    <a:prstGeom prst="rect">
+                      <a:avLst/>
+                    </a:prstGeom>
+                    <a:noFill/>
+                    <a:ln>
+                      <a:solidFill>
+                        <a:schemeClr val="tx1">
+                          <a:lumMod val="65000"/>
+                          <a:lumOff val="35000"/>
+                        </a:schemeClr>
+                      </a:solidFill>
+                    </a:ln>
+                    <a:effectLst>
+                      <a:softEdge rad="0"/>
+                    </a:effectLst>
+                  </pic:spPr>
+                </pic:pic>
+              </a:graphicData>
+            </a:graphic>
+          </wp:inline>
+        </w:drawing>
+      </w:r>
+    </w:p>
+    <w:p>
+      <w:pPr>
+        <w:pStyle w:val="Legenda"/>
+        <w:jc w:val="center"/>
+        <w:rPr>
+          <w:lang w:val="pt-BR"/>
+        </w:rPr>
+      </w:pPr>
+      <w:r>
+        <w:rPr>
+          <w:lang w:val="pt-BR"/>
+        </w:rPr>
+        <w:t xml:space="preserve">Figure </w:t>
+      </w:r>
+      <w:r>
+        <w:fldChar w:fldCharType="begin"/>
+      </w:r>
+      <w:r>
+        <w:rPr>
+          <w:lang w:val="pt-BR"/>
+        </w:rPr>
+        <w:instrText xml:space="preserve"> SEQ Figure \* ARABIC </w:instrText>
+      </w:r>
+      <w:r>
+        <w:fldChar w:fldCharType="separate"/>
+      </w:r>
+      <w:r>
+        <w:rPr>
+          <w:noProof/>
+          <w:lang w:val="pt-BR"/>
+        </w:rPr>
+        <w:t>3</w:t>
+      </w:r>
+      <w:r>
+        <w:fldChar w:fldCharType="end"/>
+      </w:r>
+      <w:r>
+        <w:rPr>
+          <w:lang w:val="pt-BR"/>
+        </w:rPr>
+        <w:t xml:space="preserve"> - Teste em execução.</w:t>
+      </w:r>
+    </w:p>
+    <w:p>
+      <w:pPr>
+        <w:rPr>
+          <w:lang w:val="pt-BR"/>
+        </w:rPr>
+      </w:pPr>
+    </w:p>
+    <w:p>
+      <w:pPr>
+        <w:rPr>
+          <w:lang w:val="pt-BR"/>
+        </w:rPr>
+      </w:pPr>
+      <w:r>
+        <w:rPr>
+          <w:lang w:val="pt-BR"/>
+        </w:rPr>
+        <w:t>Ao final, a</w:t>
+      </w:r>
+      <w:r>
+        <w:rPr>
+          <w:lang w:val="pt-BR"/>
+        </w:rPr>
+        <w:t xml:space="preserve"> ferramenta apresenta um relatório navegável de faltas (bugs) encontrados, passíveis de correções. No caso do sistema de gerenciamento de palestras, a ferramenta encontrou e sugeriu a correção de 41 bugs – Figura 4. Sendo eles:</w:t>
+      </w:r>
+    </w:p>
+    <w:p>
+      <w:pPr>
+        <w:rPr>
+          <w:lang w:val="pt-BR"/>
+        </w:rPr>
+      </w:pPr>
+      <w:r>
+        <w:rPr>
+          <w:lang w:val="pt-BR"/>
+        </w:rPr>
+        <w:t xml:space="preserve">11 casos de bugs classificados como “Internationalization”, no qual o código pode </w:t>
+      </w:r>
+      <w:r>
+        <w:rPr>
+          <w:lang w:val="pt-BR"/>
+        </w:rPr>
+        <w:t>inibir o uso de caracteres internacionais</w:t>
+      </w:r>
+      <w:r>
+        <w:rPr>
+          <w:lang w:val="pt-BR"/>
+        </w:rPr>
+        <w:t>. Considerados dentro do escopo desse projeto como de nível médio.</w:t>
+      </w:r>
+    </w:p>
+    <w:p>
+      <w:pPr>
+        <w:rPr>
+          <w:lang w:val="pt-BR"/>
+        </w:rPr>
+      </w:pPr>
+      <w:r>
+        <w:rPr>
+          <w:lang w:val="pt-BR"/>
+        </w:rPr>
+        <w:t xml:space="preserve">2 casos de bugs classificados como “Dodgy code”, no qual o código pode conduzir a erros. Considerados dentro do escopo desse projeto como de nível </w:t>
+      </w:r>
+      <w:r>
+        <w:rPr>
+          <w:lang w:val="pt-BR"/>
+        </w:rPr>
+        <w:t>baixo</w:t>
+      </w:r>
+      <w:r>
+        <w:rPr>
+          <w:lang w:val="pt-BR"/>
+        </w:rPr>
+        <w:t>.</w:t>
+      </w:r>
+    </w:p>
+    <w:p>
+      <w:pPr>
+        <w:rPr>
+          <w:lang w:val="pt-BR"/>
+        </w:rPr>
+      </w:pPr>
+      <w:r>
+        <w:rPr>
+          <w:lang w:val="pt-BR"/>
+        </w:rPr>
+        <w:t>28 casos de bugs classificados como “Performance”, no qual o código pode ser escrito de forma diferente para melhorar o desempenho da aplicação. Considerados dentro do escopo desse projeto como de nível baixo.</w:t>
+      </w:r>
+    </w:p>
+    <w:p>
+      <w:pPr>
+        <w:keepNext/>
+        <w:jc w:val="center"/>
+      </w:pPr>
+      <w:r>
+        <w:rPr>
+          <w:noProof/>
+          <w:lang w:eastAsia="en-US"/>
+        </w:rPr>
+        <w:lastRenderedPageBreak/>
+        <w:drawing>
+          <wp:inline distT="0" distB="0" distL="0" distR="0" wp14:anchorId="46B8184A" wp14:editId="1F88A068">
+            <wp:extent cx="5629275" cy="3290961"/>
+            <wp:effectExtent l="19050" t="19050" r="9525" b="24130"/>
+            <wp:docPr id="8" name="Imagem 8"/>
+            <wp:cNvGraphicFramePr>
+              <a:graphicFrameLocks xmlns:a="http://schemas.openxmlformats.org/drawingml/2006/main" noChangeAspect="1"/>
+            </wp:cNvGraphicFramePr>
+            <a:graphic xmlns:a="http://schemas.openxmlformats.org/drawingml/2006/main">
+              <a:graphicData uri="http://schemas.openxmlformats.org/drawingml/2006/picture">
+                <pic:pic xmlns:pic="http://schemas.openxmlformats.org/drawingml/2006/picture">
+                  <pic:nvPicPr>
+                    <pic:cNvPr id="0" name="Picture 7"/>
+                    <pic:cNvPicPr>
+                      <a:picLocks noChangeAspect="1" noChangeArrowheads="1"/>
+                    </pic:cNvPicPr>
+                  </pic:nvPicPr>
+                  <pic:blipFill>
+                    <a:blip r:embed="rId12">
+                      <a:extLst>
+                        <a:ext uri="{28A0092B-C50C-407E-A947-70E740481C1C}">
+                          <a14:useLocalDpi xmlns:a14="http://schemas.microsoft.com/office/drawing/2010/main" val="0"/>
+                        </a:ext>
+                      </a:extLst>
+                    </a:blip>
+                    <a:srcRect/>
+                    <a:stretch>
+                      <a:fillRect/>
+                    </a:stretch>
+                  </pic:blipFill>
+                  <pic:spPr bwMode="auto">
+                    <a:xfrm>
+                      <a:off x="0" y="0"/>
+                      <a:ext cx="5638159" cy="3296155"/>
+                    </a:xfrm>
+                    <a:prstGeom prst="rect">
+                      <a:avLst/>
+                    </a:prstGeom>
+                    <a:noFill/>
+                    <a:ln>
+                      <a:solidFill>
+                        <a:schemeClr val="tx1">
+                          <a:lumMod val="65000"/>
+                          <a:lumOff val="35000"/>
+                        </a:schemeClr>
+                      </a:solidFill>
+                    </a:ln>
+                    <a:effectLst>
+                      <a:softEdge rad="0"/>
+                    </a:effectLst>
+                  </pic:spPr>
+                </pic:pic>
+              </a:graphicData>
+            </a:graphic>
+          </wp:inline>
+        </w:drawing>
+      </w:r>
+    </w:p>
+    <w:p>
+      <w:pPr>
+        <w:pStyle w:val="Legenda"/>
+        <w:jc w:val="center"/>
+        <w:rPr>
+          <w:lang w:val="pt-BR"/>
+        </w:rPr>
+      </w:pPr>
+      <w:r>
+        <w:rPr>
+          <w:lang w:val="pt-BR"/>
+        </w:rPr>
+        <w:t xml:space="preserve">Figure </w:t>
+      </w:r>
+      <w:r>
+        <w:fldChar w:fldCharType="begin"/>
+      </w:r>
+      <w:r>
+        <w:rPr>
+          <w:lang w:val="pt-BR"/>
+        </w:rPr>
+        <w:instrText xml:space="preserve"> SEQ Figure \* ARABIC </w:instrText>
+      </w:r>
+      <w:r>
+        <w:fldChar w:fldCharType="separate"/>
+      </w:r>
+      <w:r>
+        <w:rPr>
+          <w:noProof/>
+          <w:lang w:val="pt-BR"/>
+        </w:rPr>
+        <w:t>4</w:t>
+      </w:r>
+      <w:r>
+        <w:fldChar w:fldCharType="end"/>
+      </w:r>
+      <w:r>
+        <w:rPr>
+          <w:lang w:val="pt-BR"/>
+        </w:rPr>
+        <w:t>- Tela de resultado de execução de teste.</w:t>
+      </w:r>
+    </w:p>
+    <w:p>
+      <w:pPr>
+        <w:rPr>
+          <w:lang w:val="pt-BR"/>
+        </w:rPr>
+      </w:pPr>
+    </w:p>
+    <w:p>
+      <w:pPr>
+        <w:rPr>
+          <w:lang w:val="pt-BR"/>
+        </w:rPr>
+      </w:pPr>
+      <w:r>
+        <w:rPr>
+          <w:lang w:val="pt-BR"/>
+        </w:rPr>
+        <w:t>Além da visão geral, a ferramenta apresenta uma visão de escopo de classe, no qual é possível visualizar os bugs encontrados filtrados por classe. Nessa visão, é possível navegar entre o código fonte à medida em que o bug é selecionado e visualizar a especificação do bug juntamente com a sugestão de correção que deve ser aplicada. Figura 5.</w:t>
+      </w:r>
+    </w:p>
+    <w:p>
+      <w:pPr>
+        <w:keepNext/>
+        <w:jc w:val="center"/>
+      </w:pPr>
+      <w:r>
+        <w:rPr>
+          <w:noProof/>
+          <w:lang w:eastAsia="en-US"/>
+        </w:rPr>
+        <w:drawing>
+          <wp:inline distT="0" distB="0" distL="0" distR="0" wp14:anchorId="7D5A9FE6" wp14:editId="18B5239B">
+            <wp:extent cx="5029200" cy="3019260"/>
+            <wp:effectExtent l="19050" t="19050" r="19050" b="10160"/>
+            <wp:docPr id="9" name="Imagem 9"/>
+            <wp:cNvGraphicFramePr>
+              <a:graphicFrameLocks xmlns:a="http://schemas.openxmlformats.org/drawingml/2006/main" noChangeAspect="1"/>
+            </wp:cNvGraphicFramePr>
+            <a:graphic xmlns:a="http://schemas.openxmlformats.org/drawingml/2006/main">
+              <a:graphicData uri="http://schemas.openxmlformats.org/drawingml/2006/picture">
+                <pic:pic xmlns:pic="http://schemas.openxmlformats.org/drawingml/2006/picture">
+                  <pic:nvPicPr>
+                    <pic:cNvPr id="0" name="Picture 8"/>
+                    <pic:cNvPicPr>
+                      <a:picLocks noChangeAspect="1" noChangeArrowheads="1"/>
+                    </pic:cNvPicPr>
+                  </pic:nvPicPr>
+                  <pic:blipFill>
+                    <a:blip r:embed="rId13">
+                      <a:extLst>
+                        <a:ext uri="{28A0092B-C50C-407E-A947-70E740481C1C}">
+                          <a14:useLocalDpi xmlns:a14="http://schemas.microsoft.com/office/drawing/2010/main" val="0"/>
+                        </a:ext>
+                      </a:extLst>
+                    </a:blip>
+                    <a:srcRect/>
+                    <a:stretch>
+                      <a:fillRect/>
+                    </a:stretch>
+                  </pic:blipFill>
+                  <pic:spPr bwMode="auto">
+                    <a:xfrm>
+                      <a:off x="0" y="0"/>
+                      <a:ext cx="5047261" cy="3030103"/>
+                    </a:xfrm>
+                    <a:prstGeom prst="rect">
+                      <a:avLst/>
+                    </a:prstGeom>
+                    <a:noFill/>
+                    <a:ln>
+                      <a:solidFill>
+                        <a:schemeClr val="tx1">
+                          <a:lumMod val="65000"/>
+                          <a:lumOff val="35000"/>
+                        </a:schemeClr>
+                      </a:solidFill>
+                    </a:ln>
+                    <a:effectLst>
+                      <a:softEdge rad="0"/>
+                    </a:effectLst>
+                  </pic:spPr>
+                </pic:pic>
+              </a:graphicData>
+            </a:graphic>
+          </wp:inline>
+        </w:drawing>
+      </w:r>
+    </w:p>
+    <w:p>
+      <w:pPr>
+        <w:pStyle w:val="Legenda"/>
+        <w:jc w:val="center"/>
+        <w:rPr>
+          <w:lang w:val="pt-BR"/>
+        </w:rPr>
+      </w:pPr>
+      <w:r>
+        <w:t xml:space="preserve">Figure </w:t>
+      </w:r>
+      <w:r>
+        <w:fldChar w:fldCharType="begin"/>
+      </w:r>
+      <w:r>
+        <w:instrText xml:space="preserve"> SEQ Figure \* ARABIC </w:instrText>
+      </w:r>
+      <w:r>
+        <w:fldChar w:fldCharType="separate"/>
+      </w:r>
+      <w:r>
+        <w:rPr>
+          <w:noProof/>
+        </w:rPr>
+        <w:t>5</w:t>
+      </w:r>
+      <w:r>
+        <w:fldChar w:fldCharType="end"/>
+      </w:r>
+      <w:r>
+        <w:t>- Visão por classes.</w:t>
+      </w:r>
+    </w:p>
+    <w:p>
+      <w:pPr>
+        <w:rPr>
+          <w:lang w:val="pt-BR"/>
+        </w:rPr>
+      </w:pPr>
+    </w:p>
+    <w:p>
+      <w:pPr>
+        <w:pStyle w:val="Ttulo3"/>
+        <w:rPr>
+          <w:lang w:val="pt-BR"/>
+        </w:rPr>
+      </w:pPr>
+      <w:r>
+        <w:rPr>
+          <w:lang w:val="pt-BR"/>
+        </w:rPr>
+        <w:t>Módulo de Disponibilidade (Disponibility.java)</w:t>
+      </w:r>
+    </w:p>
+    <w:p>
+      <w:pPr>
+        <w:rPr>
+          <w:lang w:val="pt-BR"/>
+        </w:rPr>
+      </w:pPr>
+      <w:r>
+        <w:rPr>
+          <w:lang w:val="pt-BR"/>
+        </w:rPr>
+        <w:t>O módulo de disponibilidade apresentou 7 faltas.</w:t>
+      </w:r>
+      <w:r>
+        <w:rPr>
+          <w:lang w:val="pt-BR"/>
+        </w:rPr>
+        <w:t xml:space="preserve"> Sendo 1 relacionada à Internacionalização na linha 42 e 6 relacionadas à Desempenho nas linhas 51,</w:t>
+      </w:r>
+      <w:r>
+        <w:rPr>
+          <w:lang w:val="pt-BR"/>
+        </w:rPr>
+        <w:t xml:space="preserve"> </w:t>
+      </w:r>
+      <w:r>
+        <w:rPr>
+          <w:lang w:val="pt-BR"/>
+        </w:rPr>
+        <w:t>60, 61, 63, 64 e 65. Figura 6.</w:t>
+      </w:r>
+    </w:p>
+    <w:p>
+      <w:pPr>
+        <w:keepNext/>
+        <w:jc w:val="center"/>
+      </w:pPr>
+      <w:r>
+        <w:rPr>
+          <w:noProof/>
+          <w:lang w:eastAsia="en-US"/>
+        </w:rPr>
+        <w:drawing>
+          <wp:inline distT="0" distB="0" distL="0" distR="0" wp14:anchorId="28C7C7C6" wp14:editId="1347D006">
+            <wp:extent cx="5229225" cy="2614613"/>
+            <wp:effectExtent l="19050" t="19050" r="9525" b="14605"/>
+            <wp:docPr id="10" name="Imagem 10"/>
+            <wp:cNvGraphicFramePr>
+              <a:graphicFrameLocks xmlns:a="http://schemas.openxmlformats.org/drawingml/2006/main" noChangeAspect="1"/>
+            </wp:cNvGraphicFramePr>
+            <a:graphic xmlns:a="http://schemas.openxmlformats.org/drawingml/2006/main">
+              <a:graphicData uri="http://schemas.openxmlformats.org/drawingml/2006/picture">
+                <pic:pic xmlns:pic="http://schemas.openxmlformats.org/drawingml/2006/picture">
+                  <pic:nvPicPr>
+                    <pic:cNvPr id="0" name="Picture 9"/>
+                    <pic:cNvPicPr>
+                      <a:picLocks noChangeAspect="1" noChangeArrowheads="1"/>
+                    </pic:cNvPicPr>
+                  </pic:nvPicPr>
+                  <pic:blipFill>
+                    <a:blip r:embed="rId14">
+                      <a:extLst>
+                        <a:ext uri="{28A0092B-C50C-407E-A947-70E740481C1C}">
+                          <a14:useLocalDpi xmlns:a14="http://schemas.microsoft.com/office/drawing/2010/main" val="0"/>
+                        </a:ext>
+                      </a:extLst>
+                    </a:blip>
+                    <a:srcRect/>
+                    <a:stretch>
+                      <a:fillRect/>
+                    </a:stretch>
+                  </pic:blipFill>
+                  <pic:spPr bwMode="auto">
+                    <a:xfrm>
+                      <a:off x="0" y="0"/>
+                      <a:ext cx="5241925" cy="2620963"/>
+                    </a:xfrm>
+                    <a:prstGeom prst="rect">
+                      <a:avLst/>
+                    </a:prstGeom>
+                    <a:noFill/>
+                    <a:ln>
+                      <a:solidFill>
+                        <a:schemeClr val="tx1">
+                          <a:lumMod val="65000"/>
+                          <a:lumOff val="35000"/>
+                        </a:schemeClr>
+                      </a:solidFill>
+                    </a:ln>
+                    <a:effectLst>
+                      <a:softEdge rad="0"/>
+                    </a:effectLst>
+                  </pic:spPr>
+                </pic:pic>
+              </a:graphicData>
+            </a:graphic>
+          </wp:inline>
+        </w:drawing>
+      </w:r>
+    </w:p>
+    <w:p>
+      <w:pPr>
+        <w:pStyle w:val="Legenda"/>
+        <w:jc w:val="center"/>
+        <w:rPr>
+          <w:lang w:val="pt-BR"/>
+        </w:rPr>
+      </w:pPr>
+      <w:r>
+        <w:rPr>
+          <w:lang w:val="pt-BR"/>
+        </w:rPr>
+        <w:t xml:space="preserve">Figure </w:t>
+      </w:r>
+      <w:r>
+        <w:fldChar w:fldCharType="begin"/>
+      </w:r>
+      <w:r>
+        <w:rPr>
+          <w:lang w:val="pt-BR"/>
+        </w:rPr>
+        <w:instrText xml:space="preserve"> SEQ Figure \* ARABIC </w:instrText>
+      </w:r>
+      <w:r>
+        <w:fldChar w:fldCharType="separate"/>
+      </w:r>
+      <w:r>
+        <w:rPr>
+          <w:noProof/>
+          <w:lang w:val="pt-BR"/>
+        </w:rPr>
+        <w:t>6</w:t>
+      </w:r>
+      <w:r>
+        <w:fldChar w:fldCharType="end"/>
+      </w:r>
+      <w:r>
+        <w:rPr>
+          <w:lang w:val="pt-BR"/>
+        </w:rPr>
+        <w:t>- Resultado do teste no módulo de disponibilidade.</w:t>
+      </w:r>
+    </w:p>
+    <w:p>
+      <w:pPr>
+        <w:rPr>
+          <w:b/>
+          <w:u w:val="single"/>
+          <w:lang w:val="pt-BR"/>
+        </w:rPr>
+      </w:pPr>
+      <w:r>
+        <w:rPr>
+          <w:b/>
+          <w:u w:val="single"/>
+          <w:lang w:val="pt-BR"/>
+        </w:rPr>
+        <w:t>Correções aplicadas:</w:t>
+      </w:r>
+    </w:p>
+    <w:p>
+      <w:pPr>
+        <w:rPr>
+          <w:lang w:val="pt-BR"/>
+        </w:rPr>
+      </w:pPr>
+      <w:r>
+        <w:rPr>
+          <w:lang w:val="pt-BR"/>
+        </w:rPr>
+        <w:t>Linha 41: Uso de uma codificação específica</w:t>
+      </w:r>
+      <w:r>
+        <w:rPr>
+          <w:lang w:val="pt-BR"/>
+        </w:rPr>
+        <w:t xml:space="preserve"> do tipo </w:t>
+      </w:r>
+      <w:r>
+        <w:rPr>
+          <w:lang w:val="pt-BR"/>
+        </w:rPr>
+        <w:t>toUpperCase(Locale.ROOT);</w:t>
+      </w:r>
+    </w:p>
+    <w:p>
+      <w:pPr>
+        <w:rPr>
+          <w:lang w:val="pt-BR"/>
+        </w:rPr>
+      </w:pPr>
+      <w:r>
+        <w:rPr>
+          <w:lang w:val="pt-BR"/>
+        </w:rPr>
+        <w:t>Linhas 51, 60, 61, 63, 64 e 65: Implementação do método String.indexOf('-'</w:t>
+      </w:r>
+      <w:r>
+        <w:rPr>
+          <w:lang w:val="pt-BR"/>
+        </w:rPr>
+        <w:t>)</w:t>
+      </w:r>
+      <w:r>
+        <w:rPr>
+          <w:lang w:val="pt-BR"/>
+        </w:rPr>
+        <w:t xml:space="preserve"> com aspas simples.</w:t>
+      </w:r>
+    </w:p>
+    <w:p>
+      <w:pPr>
+        <w:pStyle w:val="Ttulo3"/>
+        <w:rPr>
+          <w:lang w:val="pt-BR"/>
+        </w:rPr>
+      </w:pPr>
+      <w:r>
+        <w:rPr>
+          <w:lang w:val="pt-BR"/>
+        </w:rPr>
+        <w:t>Módulo de Palestra (</w:t>
+      </w:r>
+      <w:r>
+        <w:rPr>
+          <w:lang w:val="pt-BR"/>
+        </w:rPr>
+        <w:t>Lecture.java)</w:t>
+      </w:r>
+    </w:p>
+    <w:p>
+      <w:pPr>
+        <w:rPr>
+          <w:lang w:val="pt-BR"/>
+        </w:rPr>
+      </w:pPr>
+      <w:r>
+        <w:rPr>
+          <w:lang w:val="pt-BR"/>
+        </w:rPr>
+        <w:t>O módulo de palestra apresentou 4 faltas. Sendo 2 relacionada à código “Desonesto” nas linhas 130 e 131; e 2 relacionadas à Internacionalização nas linhas 41 e 57. Figura 7.</w:t>
+      </w:r>
+    </w:p>
+    <w:p>
+      <w:pPr>
+        <w:keepNext/>
+        <w:jc w:val="center"/>
+      </w:pPr>
+      <w:r>
+        <w:rPr>
+          <w:noProof/>
+          <w:lang w:eastAsia="en-US"/>
+        </w:rPr>
+        <w:drawing>
+          <wp:inline distT="0" distB="0" distL="0" distR="0" wp14:anchorId="6C1AD39F" wp14:editId="5C356C34">
+            <wp:extent cx="5086350" cy="2347545"/>
+            <wp:effectExtent l="19050" t="19050" r="19050" b="15240"/>
+            <wp:docPr id="12" name="Imagem 12"/>
+            <wp:cNvGraphicFramePr>
+              <a:graphicFrameLocks xmlns:a="http://schemas.openxmlformats.org/drawingml/2006/main" noChangeAspect="1"/>
+            </wp:cNvGraphicFramePr>
+            <a:graphic xmlns:a="http://schemas.openxmlformats.org/drawingml/2006/main">
+              <a:graphicData uri="http://schemas.openxmlformats.org/drawingml/2006/picture">
+                <pic:pic xmlns:pic="http://schemas.openxmlformats.org/drawingml/2006/picture">
+                  <pic:nvPicPr>
+                    <pic:cNvPr id="0" name="Picture 10"/>
+                    <pic:cNvPicPr>
+                      <a:picLocks noChangeAspect="1" noChangeArrowheads="1"/>
+                    </pic:cNvPicPr>
+                  </pic:nvPicPr>
+                  <pic:blipFill>
+                    <a:blip r:embed="rId15">
+                      <a:extLst>
+                        <a:ext uri="{28A0092B-C50C-407E-A947-70E740481C1C}">
+                          <a14:useLocalDpi xmlns:a14="http://schemas.microsoft.com/office/drawing/2010/main" val="0"/>
+                        </a:ext>
+                      </a:extLst>
+                    </a:blip>
+                    <a:srcRect/>
+                    <a:stretch>
+                      <a:fillRect/>
+                    </a:stretch>
+                  </pic:blipFill>
+                  <pic:spPr bwMode="auto">
+                    <a:xfrm>
+                      <a:off x="0" y="0"/>
+                      <a:ext cx="5120189" cy="2363163"/>
+                    </a:xfrm>
+                    <a:prstGeom prst="rect">
+                      <a:avLst/>
+                    </a:prstGeom>
+                    <a:noFill/>
+                    <a:ln>
+                      <a:solidFill>
+                        <a:schemeClr val="tx1">
+                          <a:lumMod val="65000"/>
+                          <a:lumOff val="35000"/>
+                        </a:schemeClr>
+                      </a:solidFill>
+                    </a:ln>
+                    <a:effectLst>
+                      <a:softEdge rad="0"/>
+                    </a:effectLst>
+                  </pic:spPr>
+                </pic:pic>
+              </a:graphicData>
+            </a:graphic>
+          </wp:inline>
+        </w:drawing>
+      </w:r>
+    </w:p>
+    <w:p>
+      <w:pPr>
+        <w:pStyle w:val="Legenda"/>
+        <w:jc w:val="center"/>
+        <w:rPr>
+          <w:lang w:val="pt-BR"/>
+        </w:rPr>
+      </w:pPr>
+      <w:r>
+        <w:rPr>
+          <w:lang w:val="pt-BR"/>
+        </w:rPr>
+        <w:t xml:space="preserve">Figure </w:t>
+      </w:r>
+      <w:r>
+        <w:fldChar w:fldCharType="begin"/>
+      </w:r>
+      <w:r>
+        <w:rPr>
+          <w:lang w:val="pt-BR"/>
+        </w:rPr>
+        <w:instrText xml:space="preserve"> SEQ Figure \* ARABIC </w:instrText>
+      </w:r>
+      <w:r>
+        <w:fldChar w:fldCharType="separate"/>
+      </w:r>
+      <w:r>
+        <w:rPr>
+          <w:noProof/>
+          <w:lang w:val="pt-BR"/>
+        </w:rPr>
+        <w:t>7</w:t>
+      </w:r>
+      <w:r>
+        <w:fldChar w:fldCharType="end"/>
+      </w:r>
+      <w:r>
+        <w:rPr>
+          <w:lang w:val="pt-BR"/>
+        </w:rPr>
+        <w:t>- Resultado do teste no módulo de palestra.</w:t>
+      </w:r>
+    </w:p>
+    <w:p>
+      <w:pPr>
+        <w:rPr>
+          <w:b/>
+          <w:u w:val="single"/>
+          <w:lang w:val="pt-BR"/>
+        </w:rPr>
+      </w:pPr>
+      <w:r>
+        <w:rPr>
+          <w:b/>
+          <w:u w:val="single"/>
+          <w:lang w:val="pt-BR"/>
+        </w:rPr>
+        <w:lastRenderedPageBreak/>
+        <w:t>Correções aplicadas:</w:t>
+      </w:r>
+    </w:p>
+    <w:p>
+      <w:pPr>
+        <w:rPr>
+          <w:lang w:val="pt-BR"/>
+        </w:rPr>
+      </w:pPr>
+      <w:r>
+        <w:rPr>
+          <w:lang w:val="pt-BR"/>
+        </w:rPr>
+        <w:t xml:space="preserve">Linhas 41 e 57: Uso de uma codificação específica do tipo </w:t>
+      </w:r>
+      <w:r>
+        <w:rPr>
+          <w:lang w:val="pt-BR"/>
+        </w:rPr>
+        <w:t>toUpperCase(Locale.ROOT);</w:t>
+      </w:r>
+    </w:p>
+    <w:p>
+      <w:pPr>
+        <w:rPr>
+          <w:lang w:val="pt-BR"/>
+        </w:rPr>
+      </w:pPr>
+      <w:r>
+        <w:rPr>
+          <w:lang w:val="pt-BR"/>
+        </w:rPr>
+        <w:t>Linhas 130 e 131: Não foram aplicadas correções pois o bloco de código só é executado para fins de debug em ambiente de desenvolvimento.</w:t>
+      </w:r>
+    </w:p>
+    <w:p>
+      <w:pPr>
+        <w:pStyle w:val="Ttulo3"/>
+        <w:rPr>
+          <w:lang w:val="pt-BR"/>
+        </w:rPr>
+      </w:pPr>
+      <w:r>
+        <w:rPr>
+          <w:lang w:val="pt-BR"/>
+        </w:rPr>
+        <w:t>Módulo de Leitura de Palestra (</w:t>
+      </w:r>
+      <w:r>
+        <w:rPr>
+          <w:lang w:val="pt-BR"/>
+        </w:rPr>
+        <w:t>LectureReader.java)</w:t>
+      </w:r>
+    </w:p>
+    <w:p>
+      <w:pPr>
+        <w:rPr>
+          <w:lang w:val="pt-BR"/>
+        </w:rPr>
+      </w:pPr>
+      <w:r>
+        <w:rPr>
+          <w:lang w:val="pt-BR"/>
+        </w:rPr>
+        <w:t>O módulo de leitura de palestra apresentou 14 faltas. Sendo 13 relacionadas</w:t>
+      </w:r>
+      <w:r>
+        <w:rPr>
+          <w:lang w:val="pt-BR"/>
+        </w:rPr>
+        <w:t xml:space="preserve"> </w:t>
+      </w:r>
+      <w:r>
+        <w:rPr>
+          <w:lang w:val="pt-BR"/>
+        </w:rPr>
+        <w:t xml:space="preserve">à </w:t>
+      </w:r>
+      <w:r>
+        <w:rPr>
+          <w:lang w:val="pt-BR"/>
+        </w:rPr>
+        <w:t xml:space="preserve">Desempenho </w:t>
+      </w:r>
+      <w:r>
+        <w:rPr>
+          <w:lang w:val="pt-BR"/>
+        </w:rPr>
+        <w:t>e 1 relacionada à Internacionalização na linha 38. Figura 8.</w:t>
+      </w:r>
+    </w:p>
+    <w:p>
+      <w:pPr>
+        <w:keepNext/>
+        <w:jc w:val="center"/>
+      </w:pPr>
+      <w:r>
+        <w:rPr>
+          <w:noProof/>
+          <w:lang w:eastAsia="en-US"/>
+        </w:rPr>
+        <w:drawing>
+          <wp:inline distT="0" distB="0" distL="0" distR="0" wp14:anchorId="62190FC0" wp14:editId="767E2E62">
+            <wp:extent cx="4781550" cy="3134061"/>
+            <wp:effectExtent l="19050" t="19050" r="19050" b="28575"/>
+            <wp:docPr id="13" name="Imagem 13"/>
+            <wp:cNvGraphicFramePr>
+              <a:graphicFrameLocks xmlns:a="http://schemas.openxmlformats.org/drawingml/2006/main" noChangeAspect="1"/>
+            </wp:cNvGraphicFramePr>
+            <a:graphic xmlns:a="http://schemas.openxmlformats.org/drawingml/2006/main">
+              <a:graphicData uri="http://schemas.openxmlformats.org/drawingml/2006/picture">
+                <pic:pic xmlns:pic="http://schemas.openxmlformats.org/drawingml/2006/picture">
+                  <pic:nvPicPr>
+                    <pic:cNvPr id="0" name="Picture 11"/>
+                    <pic:cNvPicPr>
+                      <a:picLocks noChangeAspect="1" noChangeArrowheads="1"/>
+                    </pic:cNvPicPr>
+                  </pic:nvPicPr>
+                  <pic:blipFill>
+                    <a:blip r:embed="rId16">
+                      <a:extLst>
+                        <a:ext uri="{28A0092B-C50C-407E-A947-70E740481C1C}">
+                          <a14:useLocalDpi xmlns:a14="http://schemas.microsoft.com/office/drawing/2010/main" val="0"/>
+                        </a:ext>
+                      </a:extLst>
+                    </a:blip>
+                    <a:srcRect/>
+                    <a:stretch>
+                      <a:fillRect/>
+                    </a:stretch>
+                  </pic:blipFill>
+                  <pic:spPr bwMode="auto">
+                    <a:xfrm>
+                      <a:off x="0" y="0"/>
+                      <a:ext cx="4794469" cy="3142529"/>
+                    </a:xfrm>
+                    <a:prstGeom prst="rect">
+                      <a:avLst/>
+                    </a:prstGeom>
+                    <a:noFill/>
+                    <a:ln>
+                      <a:solidFill>
+                        <a:schemeClr val="tx1">
+                          <a:lumMod val="65000"/>
+                          <a:lumOff val="35000"/>
+                        </a:schemeClr>
+                      </a:solidFill>
+                    </a:ln>
+                    <a:effectLst>
+                      <a:softEdge rad="0"/>
+                    </a:effectLst>
+                  </pic:spPr>
+                </pic:pic>
+              </a:graphicData>
+            </a:graphic>
+          </wp:inline>
+        </w:drawing>
+      </w:r>
+    </w:p>
+    <w:p>
+      <w:pPr>
+        <w:pStyle w:val="Legenda"/>
+        <w:jc w:val="center"/>
+        <w:rPr>
+          <w:lang w:val="pt-BR"/>
+        </w:rPr>
+      </w:pPr>
+      <w:r>
+        <w:rPr>
+          <w:lang w:val="pt-BR"/>
+        </w:rPr>
+        <w:t xml:space="preserve">Figure </w:t>
+      </w:r>
+      <w:r>
+        <w:fldChar w:fldCharType="begin"/>
+      </w:r>
+      <w:r>
+        <w:rPr>
+          <w:lang w:val="pt-BR"/>
+        </w:rPr>
+        <w:instrText xml:space="preserve"> SEQ Figure \* ARABIC </w:instrText>
+      </w:r>
+      <w:r>
+        <w:fldChar w:fldCharType="separate"/>
+      </w:r>
+      <w:r>
+        <w:rPr>
+          <w:noProof/>
+          <w:lang w:val="pt-BR"/>
+        </w:rPr>
+        <w:t>8</w:t>
+      </w:r>
+      <w:r>
+        <w:fldChar w:fldCharType="end"/>
+      </w:r>
+      <w:r>
+        <w:rPr>
+          <w:lang w:val="pt-BR"/>
+        </w:rPr>
+        <w:t>- Resultado do teste no módulo de leitura de palestra.</w:t>
+      </w:r>
+    </w:p>
+    <w:p>
+      <w:pPr>
+        <w:rPr>
+          <w:b/>
+          <w:u w:val="single"/>
+          <w:lang w:val="pt-BR"/>
+        </w:rPr>
+      </w:pPr>
+      <w:r>
+        <w:rPr>
+          <w:b/>
+          <w:u w:val="single"/>
+          <w:lang w:val="pt-BR"/>
+        </w:rPr>
+        <w:t>Correções aplicadas:</w:t>
+      </w:r>
+    </w:p>
+    <w:p>
+      <w:pPr>
+        <w:rPr>
+          <w:lang w:val="pt-BR"/>
+        </w:rPr>
+      </w:pPr>
+      <w:r>
+        <w:rPr>
+          <w:lang w:val="pt-BR"/>
+        </w:rPr>
+        <w:t>Linha 38</w:t>
+      </w:r>
+      <w:r>
+        <w:rPr>
+          <w:lang w:val="pt-BR"/>
+        </w:rPr>
+        <w:t xml:space="preserve">: Uso de uma codificação específica do tipo </w:t>
+      </w:r>
+      <w:r>
+        <w:rPr>
+          <w:lang w:val="pt-BR"/>
+        </w:rPr>
+        <w:t>“</w:t>
+      </w:r>
+      <w:r>
+        <w:rPr>
+          <w:lang w:val="pt-BR"/>
+        </w:rPr>
+        <w:t>StandardCharsets.UTF_8</w:t>
+      </w:r>
+      <w:r>
+        <w:rPr>
+          <w:lang w:val="pt-BR"/>
+        </w:rPr>
+        <w:t xml:space="preserve">” no método </w:t>
+      </w:r>
+      <w:r>
+        <w:rPr>
+          <w:lang w:val="pt-BR"/>
+        </w:rPr>
+        <w:t>BufferedReader</w:t>
+      </w:r>
+      <w:r>
+        <w:rPr>
+          <w:lang w:val="pt-BR"/>
+        </w:rPr>
+        <w:t>.</w:t>
+      </w:r>
+    </w:p>
+    <w:p>
+      <w:pPr>
+        <w:rPr>
+          <w:lang w:val="pt-BR"/>
+        </w:rPr>
+      </w:pPr>
+      <w:r>
+        <w:rPr>
+          <w:lang w:val="pt-BR"/>
+        </w:rPr>
+        <w:t xml:space="preserve">Linhas </w:t>
+      </w:r>
+      <w:r>
+        <w:rPr>
+          <w:lang w:val="pt-BR"/>
+        </w:rPr>
+        <w:t>demais</w:t>
+      </w:r>
+      <w:r>
+        <w:rPr>
+          <w:lang w:val="pt-BR"/>
+        </w:rPr>
+        <w:t>: Implementação do método String.</w:t>
+      </w:r>
+      <w:r>
+        <w:rPr>
+          <w:lang w:val="pt-BR"/>
+        </w:rPr>
+        <w:t xml:space="preserve"> lastIndexOf </w:t>
+      </w:r>
+      <w:r>
+        <w:rPr>
+          <w:lang w:val="pt-BR"/>
+        </w:rPr>
+        <w:t>('-'</w:t>
+      </w:r>
+      <w:r>
+        <w:rPr>
+          <w:lang w:val="pt-BR"/>
+        </w:rPr>
+        <w:t>)</w:t>
+      </w:r>
+      <w:r>
+        <w:rPr>
+          <w:lang w:val="pt-BR"/>
+        </w:rPr>
+        <w:t xml:space="preserve"> com aspas simples.</w:t>
+      </w:r>
+    </w:p>
+    <w:p>
+      <w:pPr>
+        <w:pStyle w:val="Ttulo3"/>
+        <w:rPr>
+          <w:lang w:val="pt-BR"/>
+        </w:rPr>
+      </w:pPr>
+      <w:r>
+        <w:rPr>
+          <w:lang w:val="pt-BR"/>
+        </w:rPr>
+        <w:t>Módulo Local (Location.java)</w:t>
+      </w:r>
+    </w:p>
+    <w:p>
+      <w:pPr>
+        <w:rPr>
+          <w:lang w:val="pt-BR"/>
+        </w:rPr>
+      </w:pPr>
+      <w:r>
+        <w:rPr>
+          <w:lang w:val="pt-BR"/>
+        </w:rPr>
+        <w:t>O módulo de local apresentou 1 falta relacionadas à Internacionalização na linha 32. Figura 9.</w:t>
+      </w:r>
+    </w:p>
+    <w:p>
+      <w:pPr>
+        <w:keepNext/>
+        <w:jc w:val="center"/>
+      </w:pPr>
+      <w:r>
+        <w:rPr>
+          <w:noProof/>
+          <w:lang w:eastAsia="en-US"/>
+        </w:rPr>
+        <w:drawing>
+          <wp:inline distT="0" distB="0" distL="0" distR="0" wp14:anchorId="3BE6B33E" wp14:editId="1C773122">
+            <wp:extent cx="4219575" cy="1061656"/>
+            <wp:effectExtent l="19050" t="19050" r="9525" b="24765"/>
+            <wp:docPr id="14" name="Imagem 14"/>
+            <wp:cNvGraphicFramePr>
+              <a:graphicFrameLocks xmlns:a="http://schemas.openxmlformats.org/drawingml/2006/main" noChangeAspect="1"/>
+            </wp:cNvGraphicFramePr>
+            <a:graphic xmlns:a="http://schemas.openxmlformats.org/drawingml/2006/main">
+              <a:graphicData uri="http://schemas.openxmlformats.org/drawingml/2006/picture">
+                <pic:pic xmlns:pic="http://schemas.openxmlformats.org/drawingml/2006/picture">
+                  <pic:nvPicPr>
+                    <pic:cNvPr id="0" name="Picture 12"/>
+                    <pic:cNvPicPr>
+                      <a:picLocks noChangeAspect="1" noChangeArrowheads="1"/>
+                    </pic:cNvPicPr>
+                  </pic:nvPicPr>
+                  <pic:blipFill>
+                    <a:blip r:embed="rId17">
+                      <a:extLst>
+                        <a:ext uri="{28A0092B-C50C-407E-A947-70E740481C1C}">
+                          <a14:useLocalDpi xmlns:a14="http://schemas.microsoft.com/office/drawing/2010/main" val="0"/>
+                        </a:ext>
+                      </a:extLst>
+                    </a:blip>
+                    <a:srcRect/>
+                    <a:stretch>
+                      <a:fillRect/>
+                    </a:stretch>
+                  </pic:blipFill>
+                  <pic:spPr bwMode="auto">
+                    <a:xfrm>
+                      <a:off x="0" y="0"/>
+                      <a:ext cx="4244206" cy="1067853"/>
+                    </a:xfrm>
+                    <a:prstGeom prst="rect">
+                      <a:avLst/>
+                    </a:prstGeom>
+                    <a:noFill/>
+                    <a:ln>
+                      <a:solidFill>
+                        <a:schemeClr val="tx1">
+                          <a:lumMod val="65000"/>
+                          <a:lumOff val="35000"/>
+                        </a:schemeClr>
+                      </a:solidFill>
+                    </a:ln>
+                    <a:effectLst>
+                      <a:softEdge rad="0"/>
+                    </a:effectLst>
+                  </pic:spPr>
+                </pic:pic>
+              </a:graphicData>
+            </a:graphic>
+          </wp:inline>
+        </w:drawing>
+      </w:r>
+    </w:p>
+    <w:p>
+      <w:pPr>
+        <w:pStyle w:val="Legenda"/>
+        <w:jc w:val="center"/>
+        <w:rPr>
+          <w:lang w:val="pt-BR"/>
+        </w:rPr>
+      </w:pPr>
+      <w:r>
+        <w:rPr>
+          <w:lang w:val="pt-BR"/>
+        </w:rPr>
+        <w:t xml:space="preserve">Figure </w:t>
+      </w:r>
+      <w:r>
+        <w:fldChar w:fldCharType="begin"/>
+      </w:r>
+      <w:r>
+        <w:rPr>
+          <w:lang w:val="pt-BR"/>
+        </w:rPr>
+        <w:instrText xml:space="preserve"> SEQ Figure \* ARABIC </w:instrText>
+      </w:r>
+      <w:r>
+        <w:fldChar w:fldCharType="separate"/>
+      </w:r>
+      <w:r>
+        <w:rPr>
+          <w:noProof/>
+          <w:lang w:val="pt-BR"/>
+        </w:rPr>
+        <w:t>9</w:t>
+      </w:r>
+      <w:r>
+        <w:fldChar w:fldCharType="end"/>
+      </w:r>
+      <w:r>
+        <w:rPr>
+          <w:lang w:val="pt-BR"/>
+        </w:rPr>
+        <w:t>- Resultado de teste do módulo local.</w:t>
+      </w:r>
+    </w:p>
+    <w:p>
+      <w:pPr>
+        <w:rPr>
+          <w:lang w:val="pt-BR"/>
+        </w:rPr>
+      </w:pPr>
+    </w:p>
+    <w:p>
+      <w:pPr>
+        <w:rPr>
+          <w:b/>
+          <w:u w:val="single"/>
+          <w:lang w:val="pt-BR"/>
+        </w:rPr>
+      </w:pPr>
+      <w:r>
+        <w:rPr>
+          <w:b/>
+          <w:u w:val="single"/>
+          <w:lang w:val="pt-BR"/>
+        </w:rPr>
+        <w:t>Correções aplicadas:</w:t>
+      </w:r>
+    </w:p>
+    <w:p>
+      <w:pPr>
+        <w:rPr>
+          <w:lang w:val="pt-BR"/>
+        </w:rPr>
+      </w:pPr>
+      <w:r>
+        <w:rPr>
+          <w:lang w:val="pt-BR"/>
+        </w:rPr>
+        <w:t xml:space="preserve">Linhas 38: Uso de uma codificação específica do tipo </w:t>
+      </w:r>
+      <w:r>
+        <w:rPr>
+          <w:lang w:val="pt-BR"/>
+        </w:rPr>
+        <w:t>toUpperCase(Locale.ROOT);</w:t>
+      </w:r>
+    </w:p>
+    <w:p>
+      <w:pPr>
+        <w:pStyle w:val="Ttulo3"/>
+        <w:rPr>
+          <w:lang w:val="pt-BR"/>
+        </w:rPr>
+      </w:pPr>
+      <w:r>
+        <w:rPr>
+          <w:lang w:val="pt-BR"/>
+        </w:rPr>
+        <w:t xml:space="preserve">Módulo Local </w:t>
+      </w:r>
+      <w:r>
+        <w:rPr>
+          <w:lang w:val="pt-BR"/>
+        </w:rPr>
+        <w:t xml:space="preserve">– </w:t>
+      </w:r>
+      <w:r>
+        <w:rPr>
+          <w:lang w:val="pt-BR"/>
+        </w:rPr>
+        <w:t>Persistência (Location</w:t>
+      </w:r>
+      <w:r>
+        <w:rPr>
+          <w:lang w:val="pt-BR"/>
+        </w:rPr>
+        <w:t>Persistence</w:t>
+      </w:r>
+      <w:r>
+        <w:rPr>
+          <w:lang w:val="pt-BR"/>
+        </w:rPr>
+        <w:t>.java)</w:t>
+      </w:r>
+    </w:p>
+    <w:p>
+      <w:pPr>
+        <w:rPr>
+          <w:lang w:val="pt-BR"/>
+        </w:rPr>
+      </w:pPr>
+      <w:r>
+        <w:rPr>
+          <w:lang w:val="pt-BR"/>
+        </w:rPr>
+        <w:t>O módulo de local apresentou 1 falta relacionadas à Internacionalização na linha 36. Figura 10.</w:t>
+      </w:r>
+    </w:p>
+    <w:p>
+      <w:pPr>
+        <w:keepNext/>
+        <w:jc w:val="center"/>
+      </w:pPr>
+      <w:r>
+        <w:rPr>
+          <w:noProof/>
+          <w:lang w:eastAsia="en-US"/>
+        </w:rPr>
+        <w:drawing>
+          <wp:inline distT="0" distB="0" distL="0" distR="0" wp14:anchorId="164024E4" wp14:editId="35D40B08">
+            <wp:extent cx="4762500" cy="1450120"/>
+            <wp:effectExtent l="19050" t="19050" r="19050" b="17145"/>
+            <wp:docPr id="15" name="Imagem 15"/>
+            <wp:cNvGraphicFramePr>
+              <a:graphicFrameLocks xmlns:a="http://schemas.openxmlformats.org/drawingml/2006/main" noChangeAspect="1"/>
+            </wp:cNvGraphicFramePr>
+            <a:graphic xmlns:a="http://schemas.openxmlformats.org/drawingml/2006/main">
+              <a:graphicData uri="http://schemas.openxmlformats.org/drawingml/2006/picture">
+                <pic:pic xmlns:pic="http://schemas.openxmlformats.org/drawingml/2006/picture">
+                  <pic:nvPicPr>
+                    <pic:cNvPr id="0" name="Picture 13"/>
+                    <pic:cNvPicPr>
+                      <a:picLocks noChangeAspect="1" noChangeArrowheads="1"/>
+                    </pic:cNvPicPr>
+                  </pic:nvPicPr>
+                  <pic:blipFill>
+                    <a:blip r:embed="rId18">
+                      <a:extLst>
+                        <a:ext uri="{28A0092B-C50C-407E-A947-70E740481C1C}">
+                          <a14:useLocalDpi xmlns:a14="http://schemas.microsoft.com/office/drawing/2010/main" val="0"/>
+                        </a:ext>
+                      </a:extLst>
+                    </a:blip>
+                    <a:srcRect/>
+                    <a:stretch>
+                      <a:fillRect/>
+                    </a:stretch>
+                  </pic:blipFill>
+                  <pic:spPr bwMode="auto">
+                    <a:xfrm>
+                      <a:off x="0" y="0"/>
+                      <a:ext cx="4795049" cy="1460031"/>
+                    </a:xfrm>
+                    <a:prstGeom prst="rect">
+                      <a:avLst/>
+                    </a:prstGeom>
+                    <a:noFill/>
+                    <a:ln>
+                      <a:solidFill>
+                        <a:schemeClr val="tx1">
+                          <a:lumMod val="65000"/>
+                          <a:lumOff val="35000"/>
+                        </a:schemeClr>
+                      </a:solidFill>
+                    </a:ln>
+                    <a:effectLst>
+                      <a:softEdge rad="0"/>
+                    </a:effectLst>
+                  </pic:spPr>
+                </pic:pic>
+              </a:graphicData>
+            </a:graphic>
+          </wp:inline>
+        </w:drawing>
+      </w:r>
+    </w:p>
+    <w:p>
+      <w:pPr>
+        <w:pStyle w:val="Legenda"/>
+        <w:jc w:val="center"/>
+        <w:rPr>
+          <w:lang w:val="pt-BR"/>
+        </w:rPr>
+      </w:pPr>
+      <w:r>
+        <w:rPr>
+          <w:lang w:val="pt-BR"/>
+        </w:rPr>
+        <w:t xml:space="preserve">Figure </w:t>
+      </w:r>
+      <w:r>
+        <w:fldChar w:fldCharType="begin"/>
+      </w:r>
+      <w:r>
+        <w:rPr>
+          <w:lang w:val="pt-BR"/>
+        </w:rPr>
+        <w:instrText xml:space="preserve"> SEQ Figure \* ARABIC </w:instrText>
+      </w:r>
+      <w:r>
+        <w:fldChar w:fldCharType="separate"/>
+      </w:r>
+      <w:r>
+        <w:rPr>
+          <w:noProof/>
+          <w:lang w:val="pt-BR"/>
+        </w:rPr>
+        <w:t>10</w:t>
+      </w:r>
+      <w:r>
+        <w:fldChar w:fldCharType="end"/>
+      </w:r>
+      <w:r>
+        <w:rPr>
+          <w:lang w:val="pt-BR"/>
+        </w:rPr>
+        <w:t>- Resultado de teste do módulo local - persistência.</w:t>
+      </w:r>
+    </w:p>
+    <w:p>
+      <w:pPr>
+        <w:rPr>
+          <w:b/>
+          <w:u w:val="single"/>
+          <w:lang w:val="pt-BR"/>
+        </w:rPr>
+      </w:pPr>
+      <w:r>
+        <w:rPr>
+          <w:b/>
+          <w:u w:val="single"/>
+          <w:lang w:val="pt-BR"/>
+        </w:rPr>
+        <w:t>Correções aplicadas:</w:t>
+      </w:r>
+    </w:p>
+    <w:p>
+      <w:pPr>
+        <w:rPr>
+          <w:lang w:val="pt-BR"/>
+        </w:rPr>
+      </w:pPr>
+      <w:r>
+        <w:rPr>
+          <w:lang w:val="pt-BR"/>
+        </w:rPr>
+        <w:t xml:space="preserve">Linhas 36: Uso de uma codificação específica do tipo </w:t>
+      </w:r>
+      <w:r>
+        <w:rPr>
+          <w:lang w:val="pt-BR"/>
+        </w:rPr>
+        <w:t>toUpperCase(Locale.ROOT);</w:t>
+      </w:r>
+    </w:p>
+    <w:p>
+      <w:pPr>
+        <w:pStyle w:val="Ttulo3"/>
+        <w:rPr>
+          <w:lang w:val="pt-BR"/>
+        </w:rPr>
+      </w:pPr>
+      <w:r>
+        <w:rPr>
+          <w:lang w:val="pt-BR"/>
+        </w:rPr>
+        <w:t>Módulo Local – Leitura (LocationReader.java)</w:t>
+      </w:r>
+    </w:p>
+    <w:p>
+      <w:pPr>
+        <w:rPr>
+          <w:lang w:val="pt-BR"/>
+        </w:rPr>
+      </w:pPr>
+      <w:r>
+        <w:rPr>
+          <w:lang w:val="pt-BR"/>
+        </w:rPr>
+        <w:t>O módulo de local apresentou 1 falta relacionadas à Internacionalização na linha 34. E 2 faltas relacionadas à Desempenho nas linhas 37 e 42. Figura 11.</w:t>
+      </w:r>
+    </w:p>
+    <w:p>
+      <w:pPr>
+        <w:keepNext/>
+        <w:jc w:val="center"/>
+      </w:pPr>
+      <w:r>
+        <w:rPr>
+          <w:noProof/>
+          <w:lang w:eastAsia="en-US"/>
+        </w:rPr>
+        <w:drawing>
+          <wp:inline distT="0" distB="0" distL="0" distR="0" wp14:anchorId="48D3E3C2" wp14:editId="03D552AF">
+            <wp:extent cx="4591050" cy="1545065"/>
+            <wp:effectExtent l="19050" t="19050" r="19050" b="17145"/>
+            <wp:docPr id="17" name="Imagem 17"/>
+            <wp:cNvGraphicFramePr>
+              <a:graphicFrameLocks xmlns:a="http://schemas.openxmlformats.org/drawingml/2006/main" noChangeAspect="1"/>
+            </wp:cNvGraphicFramePr>
+            <a:graphic xmlns:a="http://schemas.openxmlformats.org/drawingml/2006/main">
+              <a:graphicData uri="http://schemas.openxmlformats.org/drawingml/2006/picture">
+                <pic:pic xmlns:pic="http://schemas.openxmlformats.org/drawingml/2006/picture">
+                  <pic:nvPicPr>
+                    <pic:cNvPr id="0" name="Picture 14"/>
+                    <pic:cNvPicPr>
+                      <a:picLocks noChangeAspect="1" noChangeArrowheads="1"/>
+                    </pic:cNvPicPr>
+                  </pic:nvPicPr>
+                  <pic:blipFill>
+                    <a:blip r:embed="rId19">
+                      <a:extLst>
+                        <a:ext uri="{28A0092B-C50C-407E-A947-70E740481C1C}">
+                          <a14:useLocalDpi xmlns:a14="http://schemas.microsoft.com/office/drawing/2010/main" val="0"/>
+                        </a:ext>
+                      </a:extLst>
+                    </a:blip>
+                    <a:srcRect/>
+                    <a:stretch>
+                      <a:fillRect/>
+                    </a:stretch>
+                  </pic:blipFill>
+                  <pic:spPr bwMode="auto">
+                    <a:xfrm>
+                      <a:off x="0" y="0"/>
+                      <a:ext cx="4639886" cy="1561500"/>
+                    </a:xfrm>
+                    <a:prstGeom prst="rect">
+                      <a:avLst/>
+                    </a:prstGeom>
+                    <a:noFill/>
+                    <a:ln>
+                      <a:solidFill>
+                        <a:schemeClr val="tx1">
+                          <a:lumMod val="65000"/>
+                          <a:lumOff val="35000"/>
+                        </a:schemeClr>
+                      </a:solidFill>
+                    </a:ln>
+                    <a:effectLst>
+                      <a:softEdge rad="0"/>
+                    </a:effectLst>
+                  </pic:spPr>
+                </pic:pic>
+              </a:graphicData>
+            </a:graphic>
+          </wp:inline>
+        </w:drawing>
+      </w:r>
+    </w:p>
+    <w:p>
+      <w:pPr>
+        <w:pStyle w:val="Legenda"/>
+        <w:jc w:val="center"/>
+        <w:rPr>
+          <w:lang w:val="pt-BR"/>
+        </w:rPr>
+      </w:pPr>
+      <w:r>
+        <w:rPr>
+          <w:lang w:val="pt-BR"/>
+        </w:rPr>
+        <w:t xml:space="preserve">Figure </w:t>
+      </w:r>
+      <w:r>
+        <w:fldChar w:fldCharType="begin"/>
+      </w:r>
+      <w:r>
+        <w:rPr>
+          <w:lang w:val="pt-BR"/>
+        </w:rPr>
+        <w:instrText xml:space="preserve"> SEQ Figure \* ARABIC </w:instrText>
+      </w:r>
+      <w:r>
+        <w:fldChar w:fldCharType="separate"/>
+      </w:r>
+      <w:r>
+        <w:rPr>
+          <w:noProof/>
+          <w:lang w:val="pt-BR"/>
+        </w:rPr>
+        <w:t>11</w:t>
+      </w:r>
+      <w:r>
+        <w:fldChar w:fldCharType="end"/>
+      </w:r>
+      <w:r>
+        <w:rPr>
+          <w:lang w:val="pt-BR"/>
+        </w:rPr>
+        <w:t xml:space="preserve">- </w:t>
+      </w:r>
+      <w:r>
+        <w:rPr>
+          <w:lang w:val="pt-BR"/>
+        </w:rPr>
+        <w:t xml:space="preserve">Resultado de teste do módulo local - </w:t>
+      </w:r>
+      <w:r>
+        <w:rPr>
+          <w:lang w:val="pt-BR"/>
+        </w:rPr>
+        <w:t>leitura</w:t>
+      </w:r>
+      <w:r>
+        <w:rPr>
+          <w:lang w:val="pt-BR"/>
+        </w:rPr>
+        <w:t>.</w:t>
+      </w:r>
+    </w:p>
+    <w:p>
+      <w:pPr>
+        <w:rPr>
+          <w:b/>
+          <w:u w:val="single"/>
+          <w:lang w:val="pt-BR"/>
+        </w:rPr>
+      </w:pPr>
+      <w:r>
+        <w:rPr>
+          <w:b/>
+          <w:u w:val="single"/>
+          <w:lang w:val="pt-BR"/>
+        </w:rPr>
+        <w:t>Correções aplicadas:</w:t>
+      </w:r>
+    </w:p>
+    <w:p>
+      <w:pPr>
+        <w:rPr>
+          <w:lang w:val="pt-BR"/>
+        </w:rPr>
+      </w:pPr>
+      <w:r>
+        <w:rPr>
+          <w:lang w:val="pt-BR"/>
+        </w:rPr>
+        <w:t>Linha 34: Uso de uma codificação específica do tipo “</w:t>
+      </w:r>
+      <w:r>
+        <w:rPr>
+          <w:lang w:val="pt-BR"/>
+        </w:rPr>
+        <w:t>StandardCharsets.UTF_8</w:t>
+      </w:r>
+      <w:r>
+        <w:rPr>
+          <w:lang w:val="pt-BR"/>
+        </w:rPr>
+        <w:t xml:space="preserve">” no método </w:t>
+      </w:r>
+      <w:r>
+        <w:rPr>
+          <w:lang w:val="pt-BR"/>
+        </w:rPr>
+        <w:t>BufferedReader</w:t>
+      </w:r>
+      <w:r>
+        <w:rPr>
+          <w:lang w:val="pt-BR"/>
+        </w:rPr>
+        <w:t>.</w:t>
+      </w:r>
+    </w:p>
+    <w:p>
+      <w:pPr>
+        <w:rPr>
+          <w:lang w:val="pt-BR"/>
+        </w:rPr>
+      </w:pPr>
+      <w:r>
+        <w:rPr>
+          <w:lang w:val="pt-BR"/>
+        </w:rPr>
+        <w:t>Linhas 37 e 42: Implementação do método String.</w:t>
+      </w:r>
+      <w:r>
+        <w:rPr>
+          <w:lang w:val="pt-BR"/>
+        </w:rPr>
+        <w:t xml:space="preserve"> lastIndexOf </w:t>
+      </w:r>
+      <w:r>
+        <w:rPr>
+          <w:lang w:val="pt-BR"/>
+        </w:rPr>
+        <w:t>('-'</w:t>
+      </w:r>
+      <w:r>
+        <w:rPr>
+          <w:lang w:val="pt-BR"/>
+        </w:rPr>
+        <w:t>)</w:t>
+      </w:r>
+      <w:r>
+        <w:rPr>
+          <w:lang w:val="pt-BR"/>
+        </w:rPr>
+        <w:t xml:space="preserve"> com aspas simples.</w:t>
+      </w:r>
+    </w:p>
+    <w:p>
+      <w:pPr>
+        <w:pStyle w:val="Ttulo3"/>
+        <w:rPr>
+          <w:lang w:val="pt-BR"/>
+        </w:rPr>
+      </w:pPr>
+      <w:r>
+        <w:rPr>
+          <w:lang w:val="pt-BR"/>
+        </w:rPr>
+        <w:t xml:space="preserve">Módulo </w:t>
+      </w:r>
+      <w:r>
+        <w:rPr>
+          <w:lang w:val="pt-BR"/>
+        </w:rPr>
+        <w:t>Principal</w:t>
+      </w:r>
+      <w:r>
+        <w:rPr>
+          <w:lang w:val="pt-BR"/>
+        </w:rPr>
+        <w:t xml:space="preserve"> – (PSProject2.java)</w:t>
+      </w:r>
+    </w:p>
+    <w:p>
+      <w:pPr>
+        <w:rPr>
+          <w:lang w:val="pt-BR"/>
+        </w:rPr>
+      </w:pPr>
+      <w:r>
+        <w:rPr>
+          <w:lang w:val="pt-BR"/>
+        </w:rPr>
+        <w:t>O módulo de local apresentou 1 falta relacionadas à Internacionalização na linha 3</w:t>
+      </w:r>
+      <w:r>
+        <w:rPr>
+          <w:lang w:val="pt-BR"/>
+        </w:rPr>
+        <w:t>6</w:t>
+      </w:r>
+      <w:r>
+        <w:rPr>
+          <w:lang w:val="pt-BR"/>
+        </w:rPr>
+        <w:t>. Figura 1</w:t>
+      </w:r>
+      <w:r>
+        <w:rPr>
+          <w:lang w:val="pt-BR"/>
+        </w:rPr>
+        <w:t>2</w:t>
+      </w:r>
+      <w:r>
+        <w:rPr>
+          <w:lang w:val="pt-BR"/>
+        </w:rPr>
+        <w:t>.</w:t>
+      </w:r>
+    </w:p>
+    <w:p>
+      <w:pPr>
+        <w:keepNext/>
+        <w:jc w:val="center"/>
+      </w:pPr>
+      <w:r>
+        <w:rPr>
+          <w:noProof/>
+          <w:lang w:eastAsia="en-US"/>
+        </w:rPr>
+        <w:lastRenderedPageBreak/>
+        <w:drawing>
+          <wp:inline distT="0" distB="0" distL="0" distR="0">
+            <wp:extent cx="4333875" cy="1069578"/>
+            <wp:effectExtent l="19050" t="19050" r="9525" b="16510"/>
+            <wp:docPr id="19" name="Imagem 19"/>
+            <wp:cNvGraphicFramePr>
+              <a:graphicFrameLocks xmlns:a="http://schemas.openxmlformats.org/drawingml/2006/main" noChangeAspect="1"/>
+            </wp:cNvGraphicFramePr>
+            <a:graphic xmlns:a="http://schemas.openxmlformats.org/drawingml/2006/main">
+              <a:graphicData uri="http://schemas.openxmlformats.org/drawingml/2006/picture">
+                <pic:pic xmlns:pic="http://schemas.openxmlformats.org/drawingml/2006/picture">
+                  <pic:nvPicPr>
+                    <pic:cNvPr id="0" name="Picture 15"/>
+                    <pic:cNvPicPr>
+                      <a:picLocks noChangeAspect="1" noChangeArrowheads="1"/>
+                    </pic:cNvPicPr>
+                  </pic:nvPicPr>
+                  <pic:blipFill>
+                    <a:blip r:embed="rId20">
+                      <a:extLst>
+                        <a:ext uri="{28A0092B-C50C-407E-A947-70E740481C1C}">
+                          <a14:useLocalDpi xmlns:a14="http://schemas.microsoft.com/office/drawing/2010/main" val="0"/>
+                        </a:ext>
+                      </a:extLst>
+                    </a:blip>
+                    <a:srcRect/>
+                    <a:stretch>
+                      <a:fillRect/>
+                    </a:stretch>
+                  </pic:blipFill>
+                  <pic:spPr bwMode="auto">
+                    <a:xfrm>
+                      <a:off x="0" y="0"/>
+                      <a:ext cx="4366780" cy="1077699"/>
+                    </a:xfrm>
+                    <a:prstGeom prst="rect">
+                      <a:avLst/>
+                    </a:prstGeom>
+                    <a:noFill/>
+                    <a:ln>
+                      <a:solidFill>
+                        <a:schemeClr val="tx1">
+                          <a:lumMod val="65000"/>
+                          <a:lumOff val="35000"/>
+                        </a:schemeClr>
+                      </a:solidFill>
+                    </a:ln>
+                    <a:effectLst>
+                      <a:softEdge rad="0"/>
+                    </a:effectLst>
+                  </pic:spPr>
+                </pic:pic>
+              </a:graphicData>
+            </a:graphic>
+          </wp:inline>
+        </w:drawing>
+      </w:r>
+    </w:p>
+    <w:p>
+      <w:pPr>
+        <w:pStyle w:val="Legenda"/>
+        <w:jc w:val="center"/>
+        <w:rPr>
+          <w:lang w:val="pt-BR"/>
+        </w:rPr>
+      </w:pPr>
+      <w:r>
+        <w:rPr>
+          <w:lang w:val="pt-BR"/>
+        </w:rPr>
+        <w:t xml:space="preserve">Figure </w:t>
+      </w:r>
+      <w:r>
+        <w:fldChar w:fldCharType="begin"/>
+      </w:r>
+      <w:r>
+        <w:rPr>
+          <w:lang w:val="pt-BR"/>
+        </w:rPr>
+        <w:instrText xml:space="preserve"> SEQ Figure \* ARABIC </w:instrText>
+      </w:r>
+      <w:r>
+        <w:fldChar w:fldCharType="separate"/>
+      </w:r>
+      <w:r>
+        <w:rPr>
+          <w:noProof/>
+          <w:lang w:val="pt-BR"/>
+        </w:rPr>
+        <w:t>12</w:t>
+      </w:r>
+      <w:r>
+        <w:fldChar w:fldCharType="end"/>
+      </w:r>
+      <w:r>
+        <w:rPr>
+          <w:lang w:val="pt-BR"/>
+        </w:rPr>
+        <w:t xml:space="preserve">- </w:t>
+      </w:r>
+      <w:r>
+        <w:rPr>
+          <w:lang w:val="pt-BR"/>
+        </w:rPr>
+        <w:t xml:space="preserve">Resultado de teste do módulo </w:t>
+      </w:r>
+      <w:r>
+        <w:rPr>
+          <w:lang w:val="pt-BR"/>
+        </w:rPr>
+        <w:t>principal.</w:t>
+      </w:r>
+    </w:p>
+    <w:p>
+      <w:pPr>
+        <w:rPr>
+          <w:b/>
+          <w:u w:val="single"/>
+          <w:lang w:val="pt-BR"/>
+        </w:rPr>
+      </w:pPr>
+      <w:r>
+        <w:rPr>
+          <w:b/>
+          <w:u w:val="single"/>
+          <w:lang w:val="pt-BR"/>
+        </w:rPr>
+        <w:t>Correções aplicadas:</w:t>
+      </w:r>
+    </w:p>
+    <w:p>
+      <w:pPr>
+        <w:rPr>
+          <w:lang w:val="pt-BR"/>
+        </w:rPr>
+      </w:pPr>
+      <w:r>
+        <w:rPr>
+          <w:lang w:val="pt-BR"/>
+        </w:rPr>
+        <w:t>Linha 3</w:t>
+      </w:r>
+      <w:r>
+        <w:rPr>
+          <w:lang w:val="pt-BR"/>
+        </w:rPr>
+        <w:t>6</w:t>
+      </w:r>
+      <w:r>
+        <w:rPr>
+          <w:lang w:val="pt-BR"/>
+        </w:rPr>
+        <w:t>: Uso de uma codificação específica do tipo “</w:t>
+      </w:r>
+      <w:r>
+        <w:rPr>
+          <w:lang w:val="pt-BR"/>
+        </w:rPr>
+        <w:t>StandardCharsets.UTF_8</w:t>
+      </w:r>
+      <w:r>
+        <w:rPr>
+          <w:lang w:val="pt-BR"/>
+        </w:rPr>
+        <w:t xml:space="preserve">” no método </w:t>
+      </w:r>
+      <w:r>
+        <w:rPr>
+          <w:lang w:val="pt-BR"/>
+        </w:rPr>
+        <w:t>Scanner</w:t>
+      </w:r>
+      <w:r>
+        <w:rPr>
+          <w:lang w:val="pt-BR"/>
+        </w:rPr>
+        <w:t>.</w:t>
+      </w:r>
+    </w:p>
+    <w:p>
+      <w:pPr>
+        <w:pStyle w:val="Ttulo3"/>
+        <w:rPr>
+          <w:lang w:val="pt-BR"/>
+        </w:rPr>
+      </w:pPr>
+      <w:r>
+        <w:rPr>
+          <w:lang w:val="pt-BR"/>
+        </w:rPr>
+        <w:t>Módulo Professor (Professor.java)</w:t>
+      </w:r>
+    </w:p>
+    <w:p>
+      <w:pPr>
+        <w:rPr>
+          <w:lang w:val="pt-BR"/>
+        </w:rPr>
+      </w:pPr>
+      <w:r>
+        <w:rPr>
+          <w:lang w:val="pt-BR"/>
+        </w:rPr>
+        <w:t xml:space="preserve">O módulo de </w:t>
+      </w:r>
+      <w:r>
+        <w:rPr>
+          <w:lang w:val="pt-BR"/>
+        </w:rPr>
+        <w:t>professor</w:t>
+      </w:r>
+      <w:r>
+        <w:rPr>
+          <w:lang w:val="pt-BR"/>
+        </w:rPr>
+        <w:t xml:space="preserve"> apresentou 1 falta relacionadas à Internacionalização na linha 35. Figura 13.</w:t>
+      </w:r>
+    </w:p>
+    <w:p>
+      <w:pPr>
+        <w:keepNext/>
+        <w:jc w:val="center"/>
+      </w:pPr>
+      <w:r>
+        <w:rPr>
+          <w:noProof/>
+          <w:lang w:eastAsia="en-US"/>
+        </w:rPr>
+        <w:drawing>
+          <wp:inline distT="0" distB="0" distL="0" distR="0" wp14:anchorId="02E99015" wp14:editId="55492DF9">
+            <wp:extent cx="4591050" cy="1431785"/>
+            <wp:effectExtent l="19050" t="19050" r="19050" b="16510"/>
+            <wp:docPr id="20" name="Imagem 20"/>
+            <wp:cNvGraphicFramePr>
+              <a:graphicFrameLocks xmlns:a="http://schemas.openxmlformats.org/drawingml/2006/main" noChangeAspect="1"/>
+            </wp:cNvGraphicFramePr>
+            <a:graphic xmlns:a="http://schemas.openxmlformats.org/drawingml/2006/main">
+              <a:graphicData uri="http://schemas.openxmlformats.org/drawingml/2006/picture">
+                <pic:pic xmlns:pic="http://schemas.openxmlformats.org/drawingml/2006/picture">
+                  <pic:nvPicPr>
+                    <pic:cNvPr id="0" name="Picture 16"/>
+                    <pic:cNvPicPr>
+                      <a:picLocks noChangeAspect="1" noChangeArrowheads="1"/>
+                    </pic:cNvPicPr>
+                  </pic:nvPicPr>
+                  <pic:blipFill>
+                    <a:blip r:embed="rId21">
+                      <a:extLst>
+                        <a:ext uri="{28A0092B-C50C-407E-A947-70E740481C1C}">
+                          <a14:useLocalDpi xmlns:a14="http://schemas.microsoft.com/office/drawing/2010/main" val="0"/>
+                        </a:ext>
+                      </a:extLst>
+                    </a:blip>
+                    <a:srcRect/>
+                    <a:stretch>
+                      <a:fillRect/>
+                    </a:stretch>
+                  </pic:blipFill>
+                  <pic:spPr bwMode="auto">
+                    <a:xfrm>
+                      <a:off x="0" y="0"/>
+                      <a:ext cx="4618815" cy="1440444"/>
+                    </a:xfrm>
+                    <a:prstGeom prst="rect">
+                      <a:avLst/>
+                    </a:prstGeom>
+                    <a:noFill/>
+                    <a:ln>
+                      <a:solidFill>
+                        <a:schemeClr val="tx1">
+                          <a:lumMod val="65000"/>
+                          <a:lumOff val="35000"/>
+                        </a:schemeClr>
+                      </a:solidFill>
+                    </a:ln>
+                    <a:effectLst>
+                      <a:softEdge rad="0"/>
+                    </a:effectLst>
+                  </pic:spPr>
+                </pic:pic>
+              </a:graphicData>
+            </a:graphic>
+          </wp:inline>
+        </w:drawing>
+      </w:r>
+    </w:p>
+    <w:p>
+      <w:pPr>
+        <w:pStyle w:val="Legenda"/>
+        <w:jc w:val="center"/>
+        <w:rPr>
+          <w:lang w:val="pt-BR"/>
+        </w:rPr>
+      </w:pPr>
+      <w:r>
+        <w:rPr>
+          <w:lang w:val="pt-BR"/>
+        </w:rPr>
+        <w:t xml:space="preserve">Figure </w:t>
+      </w:r>
+      <w:r>
+        <w:fldChar w:fldCharType="begin"/>
+      </w:r>
+      <w:r>
+        <w:rPr>
+          <w:lang w:val="pt-BR"/>
+        </w:rPr>
+        <w:instrText xml:space="preserve"> SEQ Figure \* ARABIC </w:instrText>
+      </w:r>
+      <w:r>
+        <w:fldChar w:fldCharType="separate"/>
+      </w:r>
+      <w:r>
+        <w:rPr>
+          <w:noProof/>
+          <w:lang w:val="pt-BR"/>
+        </w:rPr>
+        <w:t>13</w:t>
+      </w:r>
+      <w:r>
+        <w:fldChar w:fldCharType="end"/>
+      </w:r>
+      <w:r>
+        <w:rPr>
+          <w:lang w:val="pt-BR"/>
+        </w:rPr>
+        <w:t>- Resultado de teste do módulo professor.</w:t>
+      </w:r>
+    </w:p>
+    <w:p>
+      <w:pPr>
+        <w:rPr>
+          <w:b/>
+          <w:u w:val="single"/>
+          <w:lang w:val="pt-BR"/>
+        </w:rPr>
+      </w:pPr>
+      <w:r>
+        <w:rPr>
+          <w:b/>
+          <w:u w:val="single"/>
+          <w:lang w:val="pt-BR"/>
+        </w:rPr>
+        <w:t>Correções aplicadas:</w:t>
+      </w:r>
+    </w:p>
+    <w:p>
+      <w:pPr>
+        <w:rPr>
+          <w:lang w:val="pt-BR"/>
+        </w:rPr>
+      </w:pPr>
+      <w:r>
+        <w:rPr>
+          <w:lang w:val="pt-BR"/>
+        </w:rPr>
+        <w:t xml:space="preserve">Linhas 35: Uso de uma codificação específica do tipo </w:t>
+      </w:r>
+      <w:r>
+        <w:rPr>
+          <w:lang w:val="pt-BR"/>
+        </w:rPr>
+        <w:t>toUpperCase(Locale.ROOT);</w:t>
+      </w:r>
+    </w:p>
+    <w:p>
+      <w:pPr>
+        <w:pStyle w:val="Ttulo3"/>
+        <w:rPr>
+          <w:lang w:val="pt-BR"/>
+        </w:rPr>
+      </w:pPr>
+      <w:r>
+        <w:rPr>
+          <w:lang w:val="pt-BR"/>
+        </w:rPr>
+        <w:t>Módulo Professor – Persistência (ProfessorPersistence.java)</w:t>
+      </w:r>
+    </w:p>
+    <w:p>
+      <w:pPr>
+        <w:rPr>
+          <w:lang w:val="pt-BR"/>
+        </w:rPr>
+      </w:pPr>
+      <w:r>
+        <w:rPr>
+          <w:lang w:val="pt-BR"/>
+        </w:rPr>
+        <w:t xml:space="preserve">O módulo de </w:t>
+      </w:r>
+      <w:r>
+        <w:rPr>
+          <w:lang w:val="pt-BR"/>
+        </w:rPr>
+        <w:t>professor-persistência</w:t>
+      </w:r>
+      <w:r>
+        <w:rPr>
+          <w:lang w:val="pt-BR"/>
+        </w:rPr>
+        <w:t xml:space="preserve"> apresentou 1 falta relacionadas à Internacionalização na linha 36. Figura 1</w:t>
+      </w:r>
+      <w:r>
+        <w:rPr>
+          <w:lang w:val="pt-BR"/>
+        </w:rPr>
+        <w:t>4</w:t>
+      </w:r>
+      <w:r>
+        <w:rPr>
+          <w:lang w:val="pt-BR"/>
+        </w:rPr>
+        <w:t>.</w:t>
+      </w:r>
+    </w:p>
+    <w:p>
+      <w:pPr>
+        <w:keepNext/>
+        <w:jc w:val="center"/>
+      </w:pPr>
+      <w:r>
+        <w:rPr>
+          <w:noProof/>
+          <w:lang w:eastAsia="en-US"/>
+        </w:rPr>
+        <w:drawing>
+          <wp:inline distT="0" distB="0" distL="0" distR="0" wp14:anchorId="02A18AEE" wp14:editId="0A5B8363">
+            <wp:extent cx="4410075" cy="1467591"/>
+            <wp:effectExtent l="19050" t="19050" r="9525" b="18415"/>
+            <wp:docPr id="21" name="Imagem 21"/>
+            <wp:cNvGraphicFramePr>
+              <a:graphicFrameLocks xmlns:a="http://schemas.openxmlformats.org/drawingml/2006/main" noChangeAspect="1"/>
+            </wp:cNvGraphicFramePr>
+            <a:graphic xmlns:a="http://schemas.openxmlformats.org/drawingml/2006/main">
+              <a:graphicData uri="http://schemas.openxmlformats.org/drawingml/2006/picture">
+                <pic:pic xmlns:pic="http://schemas.openxmlformats.org/drawingml/2006/picture">
+                  <pic:nvPicPr>
+                    <pic:cNvPr id="0" name="Picture 17"/>
+                    <pic:cNvPicPr>
+                      <a:picLocks noChangeAspect="1" noChangeArrowheads="1"/>
+                    </pic:cNvPicPr>
+                  </pic:nvPicPr>
+                  <pic:blipFill>
+                    <a:blip r:embed="rId22">
+                      <a:extLst>
+                        <a:ext uri="{28A0092B-C50C-407E-A947-70E740481C1C}">
+                          <a14:useLocalDpi xmlns:a14="http://schemas.microsoft.com/office/drawing/2010/main" val="0"/>
+                        </a:ext>
+                      </a:extLst>
+                    </a:blip>
+                    <a:srcRect/>
+                    <a:stretch>
+                      <a:fillRect/>
+                    </a:stretch>
+                  </pic:blipFill>
+                  <pic:spPr bwMode="auto">
+                    <a:xfrm>
+                      <a:off x="0" y="0"/>
+                      <a:ext cx="4419872" cy="1470851"/>
+                    </a:xfrm>
+                    <a:prstGeom prst="rect">
+                      <a:avLst/>
+                    </a:prstGeom>
+                    <a:noFill/>
+                    <a:ln>
+                      <a:solidFill>
+                        <a:schemeClr val="tx1">
+                          <a:lumMod val="65000"/>
+                          <a:lumOff val="35000"/>
+                        </a:schemeClr>
+                      </a:solidFill>
+                    </a:ln>
+                    <a:effectLst>
+                      <a:softEdge rad="0"/>
+                    </a:effectLst>
+                  </pic:spPr>
+                </pic:pic>
+              </a:graphicData>
+            </a:graphic>
+          </wp:inline>
+        </w:drawing>
+      </w:r>
+    </w:p>
+    <w:p>
+      <w:pPr>
+        <w:pStyle w:val="Legenda"/>
+        <w:jc w:val="center"/>
+        <w:rPr>
+          <w:lang w:val="pt-BR"/>
+        </w:rPr>
+      </w:pPr>
+      <w:r>
+        <w:rPr>
+          <w:lang w:val="pt-BR"/>
+        </w:rPr>
+        <w:t xml:space="preserve">Figure </w:t>
+      </w:r>
+      <w:r>
+        <w:fldChar w:fldCharType="begin"/>
+      </w:r>
+      <w:r>
+        <w:rPr>
+          <w:lang w:val="pt-BR"/>
+        </w:rPr>
+        <w:instrText xml:space="preserve"> SEQ Figure \* ARABIC </w:instrText>
+      </w:r>
+      <w:r>
+        <w:fldChar w:fldCharType="separate"/>
+      </w:r>
+      <w:r>
+        <w:rPr>
+          <w:noProof/>
+          <w:lang w:val="pt-BR"/>
+        </w:rPr>
+        <w:t>14</w:t>
+      </w:r>
+      <w:r>
+        <w:fldChar w:fldCharType="end"/>
+      </w:r>
+      <w:r>
+        <w:rPr>
+          <w:lang w:val="pt-BR"/>
+        </w:rPr>
+        <w:t>- Resultado de teste do módulo professor-persistência.</w:t>
+      </w:r>
+    </w:p>
+    <w:p>
+      <w:pPr>
+        <w:rPr>
+          <w:b/>
+          <w:u w:val="single"/>
+          <w:lang w:val="pt-BR"/>
+        </w:rPr>
+      </w:pPr>
+      <w:r>
+        <w:rPr>
+          <w:b/>
+          <w:u w:val="single"/>
+          <w:lang w:val="pt-BR"/>
+        </w:rPr>
+        <w:t>Correções aplicadas:</w:t>
+      </w:r>
+    </w:p>
+    <w:p>
+      <w:pPr>
+        <w:rPr>
+          <w:lang w:val="pt-BR"/>
+        </w:rPr>
+      </w:pPr>
+      <w:r>
+        <w:rPr>
+          <w:lang w:val="pt-BR"/>
+        </w:rPr>
+        <w:t xml:space="preserve">Linhas 35: Uso de uma codificação específica do tipo </w:t>
+      </w:r>
+      <w:r>
+        <w:rPr>
+          <w:lang w:val="pt-BR"/>
+        </w:rPr>
+        <w:t>toUpperCase(Locale.ROOT);</w:t>
+      </w:r>
+    </w:p>
+    <w:p>
+      <w:pPr>
+        <w:rPr>
+          <w:lang w:val="pt-BR"/>
+        </w:rPr>
+      </w:pPr>
+    </w:p>
+    <w:p>
+      <w:pPr>
+        <w:pStyle w:val="Ttulo3"/>
+        <w:rPr>
+          <w:lang w:val="pt-BR"/>
+        </w:rPr>
+      </w:pPr>
+      <w:r>
+        <w:rPr>
+          <w:lang w:val="pt-BR"/>
+        </w:rPr>
+        <w:t>Módulo Professor – Leitura (ProfessorReader.java)</w:t>
+      </w:r>
+    </w:p>
+    <w:p>
+      <w:pPr>
+        <w:rPr>
+          <w:lang w:val="pt-BR"/>
+        </w:rPr>
+      </w:pPr>
+      <w:r>
+        <w:rPr>
+          <w:lang w:val="pt-BR"/>
+        </w:rPr>
+        <w:t xml:space="preserve">O módulo de </w:t>
+      </w:r>
+      <w:r>
+        <w:rPr>
+          <w:lang w:val="pt-BR"/>
+        </w:rPr>
+        <w:t>professor leitura</w:t>
+      </w:r>
+      <w:r>
+        <w:rPr>
+          <w:lang w:val="pt-BR"/>
+        </w:rPr>
+        <w:t xml:space="preserve"> apresentou 1 falta relacionadas à Internacionalização na linha 3</w:t>
+      </w:r>
+      <w:r>
+        <w:rPr>
+          <w:lang w:val="pt-BR"/>
+        </w:rPr>
+        <w:t>4</w:t>
+      </w:r>
+      <w:r>
+        <w:rPr>
+          <w:lang w:val="pt-BR"/>
+        </w:rPr>
+        <w:t>.</w:t>
+      </w:r>
+      <w:r>
+        <w:rPr>
+          <w:lang w:val="pt-BR"/>
+        </w:rPr>
+        <w:t xml:space="preserve"> E 7 faltas relacionadas à Desempenho nas demais linhas.</w:t>
+      </w:r>
+      <w:r>
+        <w:rPr>
+          <w:lang w:val="pt-BR"/>
+        </w:rPr>
+        <w:t xml:space="preserve"> Figura 1</w:t>
+      </w:r>
+      <w:r>
+        <w:rPr>
+          <w:lang w:val="pt-BR"/>
+        </w:rPr>
+        <w:t>5</w:t>
+      </w:r>
+      <w:r>
+        <w:rPr>
+          <w:lang w:val="pt-BR"/>
+        </w:rPr>
+        <w:t>.</w:t>
+      </w:r>
+    </w:p>
+    <w:p>
+      <w:pPr>
+        <w:keepNext/>
+        <w:jc w:val="center"/>
+      </w:pPr>
+      <w:r>
+        <w:rPr>
+          <w:noProof/>
+          <w:lang w:eastAsia="en-US"/>
+        </w:rPr>
+        <w:drawing>
+          <wp:inline distT="0" distB="0" distL="0" distR="0" wp14:anchorId="0025999F" wp14:editId="3D832694">
+            <wp:extent cx="4895850" cy="2612689"/>
+            <wp:effectExtent l="19050" t="19050" r="19050" b="16510"/>
+            <wp:docPr id="22" name="Imagem 22"/>
+            <wp:cNvGraphicFramePr>
+              <a:graphicFrameLocks xmlns:a="http://schemas.openxmlformats.org/drawingml/2006/main" noChangeAspect="1"/>
+            </wp:cNvGraphicFramePr>
+            <a:graphic xmlns:a="http://schemas.openxmlformats.org/drawingml/2006/main">
+              <a:graphicData uri="http://schemas.openxmlformats.org/drawingml/2006/picture">
+                <pic:pic xmlns:pic="http://schemas.openxmlformats.org/drawingml/2006/picture">
+                  <pic:nvPicPr>
+                    <pic:cNvPr id="0" name="Picture 18"/>
+                    <pic:cNvPicPr>
+                      <a:picLocks noChangeAspect="1" noChangeArrowheads="1"/>
+                    </pic:cNvPicPr>
+                  </pic:nvPicPr>
+                  <pic:blipFill>
+                    <a:blip r:embed="rId23">
+                      <a:extLst>
+                        <a:ext uri="{28A0092B-C50C-407E-A947-70E740481C1C}">
+                          <a14:useLocalDpi xmlns:a14="http://schemas.microsoft.com/office/drawing/2010/main" val="0"/>
+                        </a:ext>
+                      </a:extLst>
+                    </a:blip>
+                    <a:srcRect/>
+                    <a:stretch>
+                      <a:fillRect/>
+                    </a:stretch>
+                  </pic:blipFill>
+                  <pic:spPr bwMode="auto">
+                    <a:xfrm>
+                      <a:off x="0" y="0"/>
+                      <a:ext cx="4901823" cy="2615876"/>
+                    </a:xfrm>
+                    <a:prstGeom prst="rect">
+                      <a:avLst/>
+                    </a:prstGeom>
+                    <a:noFill/>
+                    <a:ln>
+                      <a:solidFill>
+                        <a:schemeClr val="tx1">
+                          <a:lumMod val="65000"/>
+                          <a:lumOff val="35000"/>
+                        </a:schemeClr>
+                      </a:solidFill>
+                    </a:ln>
+                    <a:effectLst>
+                      <a:softEdge rad="0"/>
+                    </a:effectLst>
+                  </pic:spPr>
+                </pic:pic>
+              </a:graphicData>
+            </a:graphic>
+          </wp:inline>
+        </w:drawing>
+      </w:r>
+    </w:p>
+    <w:p>
+      <w:pPr>
+        <w:pStyle w:val="Legenda"/>
+        <w:jc w:val="center"/>
+        <w:rPr>
+          <w:lang w:val="pt-BR"/>
+        </w:rPr>
+      </w:pPr>
+      <w:r>
+        <w:rPr>
+          <w:lang w:val="pt-BR"/>
+        </w:rPr>
+        <w:t xml:space="preserve">Figure </w:t>
+      </w:r>
+      <w:r>
+        <w:fldChar w:fldCharType="begin"/>
+      </w:r>
+      <w:r>
+        <w:rPr>
+          <w:lang w:val="pt-BR"/>
+        </w:rPr>
+        <w:instrText xml:space="preserve"> SEQ Figure \* ARABIC </w:instrText>
+      </w:r>
+      <w:r>
+        <w:fldChar w:fldCharType="separate"/>
+      </w:r>
+      <w:r>
+        <w:rPr>
+          <w:noProof/>
+          <w:lang w:val="pt-BR"/>
+        </w:rPr>
+        <w:t>15</w:t>
+      </w:r>
+      <w:r>
+        <w:fldChar w:fldCharType="end"/>
+      </w:r>
+      <w:r>
+        <w:rPr>
+          <w:lang w:val="pt-BR"/>
+        </w:rPr>
+        <w:t>- Resultado de teste do módulo professor-leitura.</w:t>
+      </w:r>
+    </w:p>
+    <w:p>
+      <w:pPr>
+        <w:rPr>
+          <w:b/>
+          <w:u w:val="single"/>
+          <w:lang w:val="pt-BR"/>
+        </w:rPr>
+      </w:pPr>
+      <w:r>
+        <w:rPr>
+          <w:b/>
+          <w:u w:val="single"/>
+          <w:lang w:val="pt-BR"/>
+        </w:rPr>
+        <w:t>C</w:t>
+      </w:r>
+      <w:r>
+        <w:rPr>
+          <w:b/>
+          <w:u w:val="single"/>
+          <w:lang w:val="pt-BR"/>
+        </w:rPr>
+        <w:t>orreções aplicadas:</w:t>
+      </w:r>
+    </w:p>
+    <w:p>
+      <w:pPr>
+        <w:rPr>
+          <w:lang w:val="pt-BR"/>
+        </w:rPr>
+      </w:pPr>
+      <w:r>
+        <w:rPr>
+          <w:lang w:val="pt-BR"/>
+        </w:rPr>
+        <w:t>Linha 34: Uso de uma codificação específica do tipo “</w:t>
+      </w:r>
+      <w:r>
+        <w:rPr>
+          <w:lang w:val="pt-BR"/>
+        </w:rPr>
+        <w:t>StandardCharsets.UTF_8</w:t>
+      </w:r>
+      <w:r>
+        <w:rPr>
+          <w:lang w:val="pt-BR"/>
+        </w:rPr>
+        <w:t xml:space="preserve">” no método </w:t>
+      </w:r>
+      <w:r>
+        <w:rPr>
+          <w:lang w:val="pt-BR"/>
+        </w:rPr>
+        <w:t>BufferedReader</w:t>
+      </w:r>
+      <w:r>
+        <w:rPr>
+          <w:lang w:val="pt-BR"/>
+        </w:rPr>
+        <w:t>.</w:t>
+      </w:r>
+    </w:p>
+    <w:p>
+      <w:pPr>
+        <w:rPr>
+          <w:lang w:val="pt-BR"/>
+        </w:rPr>
+      </w:pPr>
+      <w:r>
+        <w:rPr>
+          <w:lang w:val="pt-BR"/>
+        </w:rPr>
+        <w:t>Linhas demais: Implementação do método String.</w:t>
+      </w:r>
+      <w:r>
+        <w:rPr>
+          <w:lang w:val="pt-BR"/>
+        </w:rPr>
+        <w:t xml:space="preserve"> </w:t>
+      </w:r>
+      <w:r>
+        <w:rPr>
+          <w:lang w:val="pt-BR"/>
+        </w:rPr>
+        <w:t xml:space="preserve">indexOf </w:t>
+      </w:r>
+      <w:r>
+        <w:rPr>
+          <w:lang w:val="pt-BR"/>
+        </w:rPr>
+        <w:t>('-'</w:t>
+      </w:r>
+      <w:r>
+        <w:rPr>
+          <w:lang w:val="pt-BR"/>
+        </w:rPr>
+        <w:t>)</w:t>
+      </w:r>
+      <w:r>
+        <w:rPr>
+          <w:lang w:val="pt-BR"/>
+        </w:rPr>
+        <w:t xml:space="preserve"> com aspas simples.</w:t>
+      </w:r>
+    </w:p>
+    <w:p>
+      <w:pPr>
+        <w:rPr>
+          <w:lang w:val="pt-BR"/>
+        </w:rPr>
+      </w:pPr>
+    </w:p>
+    <w:p>
+      <w:pPr>
+        <w:rPr>
+          <w:lang w:val="pt-BR"/>
+        </w:rPr>
+      </w:pPr>
+    </w:p>
+    <w:p>
+      <w:pPr>
+        <w:pStyle w:val="Ttulo2"/>
+        <w:rPr>
+          <w:lang w:val="pt-BR"/>
+        </w:rPr>
+      </w:pPr>
+      <w:r>
+        <w:rPr>
+          <w:lang w:val="pt-BR"/>
+        </w:rPr>
+        <w:t>Avaliação</w:t>
+      </w:r>
+    </w:p>
+    <w:p>
+      <w:pPr>
+        <w:rPr>
+          <w:lang w:val="pt-BR"/>
+        </w:rPr>
+      </w:pPr>
+      <w:r>
+        <w:rPr>
+          <w:lang w:val="pt-BR"/>
+        </w:rPr>
+        <w:t>O uso da ferramenta foi de grande utilidade na correção de bugs imperceptíveis durante as fases de desenvolvimento anteriores. A integração com a plataforma permitiu a rápida correção através da navegabilidade entre os módulos e linhas do código fonte, além de ter acelerado na busca de soluções por fornecer uma informação detalhada do erro. Pudemos perceber um ganho de produtividade na aplicação do teste pois em um projeto de grandes proporções a integração da ferramenta é indispensável para a realização do mesmo.</w:t>
       </w:r>
       <w:bookmarkStart w:id="0" w:name="_GoBack"/>
       <w:bookmarkEnd w:id="0"/>
-      <w:r>
-        <w:rPr>
-          <w:lang w:val="pt-BR"/>
-        </w:rPr>
-        <w:t>alestras</w:t>
-      </w:r>
-    </w:p>
-    <w:p>
-      <w:pPr>
-        <w:pStyle w:val="Ttulo1"/>
-        <w:rPr>
-          <w:lang w:val="pt-BR"/>
-        </w:rPr>
-      </w:pPr>
-      <w:r>
-        <w:rPr>
-          <w:lang w:val="pt-BR"/>
-        </w:rPr>
-        <w:t xml:space="preserve">Relatório de evidências de teste - </w:t>
-      </w:r>
-      <w:proofErr w:type="spellStart"/>
-      <w:r>
-        <w:rPr>
-          <w:lang w:val="pt-BR"/>
-        </w:rPr>
-        <w:t>findbugs</w:t>
-      </w:r>
-      <w:proofErr w:type="spellEnd"/>
-    </w:p>
-    <w:p>
-      <w:pPr>
-        <w:rPr>
-          <w:lang w:val="pt-BR"/>
-        </w:rPr>
-      </w:pPr>
-      <w:r>
-        <w:rPr>
-          <w:lang w:val="pt-BR"/>
-        </w:rPr>
-        <w:t>Este relatório deve conter imagens de captura de tela, critérios utilizados no uso da ferramenta, versionamento e análise final</w:t>
-      </w:r>
-      <w:r>
-        <w:rPr>
-          <w:lang w:val="pt-BR"/>
-        </w:rPr>
-        <w:t>.</w:t>
-      </w:r>
-    </w:p>
-    <w:p>
-      <w:pPr>
-        <w:rPr>
-          <w:lang w:val="pt-BR"/>
-        </w:rPr>
-      </w:pPr>
-      <w:r>
-        <w:rPr>
-          <w:lang w:val="pt-BR"/>
-        </w:rPr>
-        <w:t>Comece agora mesmo.</w:t>
-      </w:r>
     </w:p>
     <w:sectPr>
+      <w:headerReference w:type="default" r:id="rId24"/>
       <w:pgSz w:w="12240" w:h="15840"/>
       <w:pgMar w:top="1440" w:right="1440" w:bottom="1440" w:left="1440" w:header="720" w:footer="720" w:gutter="0"/>
       <w:cols w:space="720"/>
     </w:sectPr>
   </w:body>
 </w:document>
+</file>
+
+<file path=word/endnotes.xml><?xml version="1.0" encoding="utf-8"?>
+<w:endnotes xmlns:wpc="http://schemas.microsoft.com/office/word/2010/wordprocessingCanvas" xmlns:mc="http://schemas.openxmlformats.org/markup-compatibility/2006" xmlns:o="urn:schemas-microsoft-com:office:office" xmlns:r="http://schemas.openxmlformats.org/officeDocument/2006/relationships" xmlns:m="http://schemas.openxmlformats.org/officeDocument/2006/math" xmlns:v="urn:schemas-microsoft-com:vml" xmlns:wp14="http://schemas.microsoft.com/office/word/2010/wordprocessingDrawing" xmlns:wp="http://schemas.openxmlformats.org/drawingml/2006/wordprocessingDrawing" xmlns:w10="urn:schemas-microsoft-com:office:word" xmlns:w="http://schemas.openxmlformats.org/wordprocessingml/2006/main" xmlns:w14="http://schemas.microsoft.com/office/word/2010/wordml" xmlns:w15="http://schemas.microsoft.com/office/word/2012/wordml" xmlns:wpg="http://schemas.microsoft.com/office/word/2010/wordprocessingGroup" xmlns:wpi="http://schemas.microsoft.com/office/word/2010/wordprocessingInk" xmlns:wne="http://schemas.microsoft.com/office/word/2006/wordml" xmlns:wps="http://schemas.microsoft.com/office/word/2010/wordprocessingShape" mc:Ignorable="w14 w15 wp14">
+  <w:endnote w:type="separator" w:id="-1">
+    <w:p>
+      <w:pPr>
+        <w:spacing w:after="0" w:line="240" w:lineRule="auto"/>
+      </w:pPr>
+      <w:r>
+        <w:separator/>
+      </w:r>
+    </w:p>
+  </w:endnote>
+  <w:endnote w:type="continuationSeparator" w:id="0">
+    <w:p>
+      <w:pPr>
+        <w:spacing w:after="0" w:line="240" w:lineRule="auto"/>
+      </w:pPr>
+      <w:r>
+        <w:continuationSeparator/>
+      </w:r>
+    </w:p>
+  </w:endnote>
+</w:endnotes>
+</file>
+
+<file path=word/footnotes.xml><?xml version="1.0" encoding="utf-8"?>
+<w:footnotes xmlns:wpc="http://schemas.microsoft.com/office/word/2010/wordprocessingCanvas" xmlns:mc="http://schemas.openxmlformats.org/markup-compatibility/2006" xmlns:o="urn:schemas-microsoft-com:office:office" xmlns:r="http://schemas.openxmlformats.org/officeDocument/2006/relationships" xmlns:m="http://schemas.openxmlformats.org/officeDocument/2006/math" xmlns:v="urn:schemas-microsoft-com:vml" xmlns:wp14="http://schemas.microsoft.com/office/word/2010/wordprocessingDrawing" xmlns:wp="http://schemas.openxmlformats.org/drawingml/2006/wordprocessingDrawing" xmlns:w10="urn:schemas-microsoft-com:office:word" xmlns:w="http://schemas.openxmlformats.org/wordprocessingml/2006/main" xmlns:w14="http://schemas.microsoft.com/office/word/2010/wordml" xmlns:w15="http://schemas.microsoft.com/office/word/2012/wordml" xmlns:wpg="http://schemas.microsoft.com/office/word/2010/wordprocessingGroup" xmlns:wpi="http://schemas.microsoft.com/office/word/2010/wordprocessingInk" xmlns:wne="http://schemas.microsoft.com/office/word/2006/wordml" xmlns:wps="http://schemas.microsoft.com/office/word/2010/wordprocessingShape" mc:Ignorable="w14 w15 wp14">
+  <w:footnote w:type="separator" w:id="-1">
+    <w:p>
+      <w:pPr>
+        <w:spacing w:after="0" w:line="240" w:lineRule="auto"/>
+      </w:pPr>
+      <w:r>
+        <w:separator/>
+      </w:r>
+    </w:p>
+  </w:footnote>
+  <w:footnote w:type="continuationSeparator" w:id="0">
+    <w:p>
+      <w:pPr>
+        <w:spacing w:after="0" w:line="240" w:lineRule="auto"/>
+      </w:pPr>
+      <w:r>
+        <w:continuationSeparator/>
+      </w:r>
+    </w:p>
+  </w:footnote>
+</w:footnotes>
+</file>
+
+<file path=word/header1.xml><?xml version="1.0" encoding="utf-8"?>
+<w:hdr xmlns:wpc="http://schemas.microsoft.com/office/word/2010/wordprocessingCanvas" xmlns:mc="http://schemas.openxmlformats.org/markup-compatibility/2006" xmlns:o="urn:schemas-microsoft-com:office:office" xmlns:r="http://schemas.openxmlformats.org/officeDocument/2006/relationships" xmlns:m="http://schemas.openxmlformats.org/officeDocument/2006/math" xmlns:v="urn:schemas-microsoft-com:vml" xmlns:wp14="http://schemas.microsoft.com/office/word/2010/wordprocessingDrawing" xmlns:wp="http://schemas.openxmlformats.org/drawingml/2006/wordprocessingDrawing" xmlns:w10="urn:schemas-microsoft-com:office:word" xmlns:w="http://schemas.openxmlformats.org/wordprocessingml/2006/main" xmlns:w14="http://schemas.microsoft.com/office/word/2010/wordml" xmlns:w15="http://schemas.microsoft.com/office/word/2012/wordml" xmlns:wpg="http://schemas.microsoft.com/office/word/2010/wordprocessingGroup" xmlns:wpi="http://schemas.microsoft.com/office/word/2010/wordprocessingInk" xmlns:wne="http://schemas.microsoft.com/office/word/2006/wordml" xmlns:wps="http://schemas.microsoft.com/office/word/2010/wordprocessingShape" mc:Ignorable="w14 w15 wp14">
+  <w:p>
+    <w:pPr>
+      <w:pStyle w:val="Cabealho"/>
+    </w:pPr>
+    <w:r>
+      <w:rPr>
+        <w:noProof/>
+        <w:lang w:eastAsia="en-US"/>
+      </w:rPr>
+      <mc:AlternateContent>
+        <mc:Choice Requires="wps">
+          <w:drawing>
+            <wp:anchor distT="0" distB="0" distL="114300" distR="114300" simplePos="0" relativeHeight="251660288" behindDoc="0" locked="0" layoutInCell="0" allowOverlap="1">
+              <wp:simplePos x="0" y="0"/>
+              <wp:positionH relativeFrom="margin">
+                <wp:align>left</wp:align>
+              </wp:positionH>
+              <wp:positionV relativeFrom="topMargin">
+                <wp:align>center</wp:align>
+              </wp:positionV>
+              <wp:extent cx="5943600" cy="173736"/>
+              <wp:effectExtent l="0" t="0" r="0" b="635"/>
+              <wp:wrapNone/>
+              <wp:docPr id="220" name="Caixa de Texto 220"/>
+              <wp:cNvGraphicFramePr>
+                <a:graphicFrameLocks xmlns:a="http://schemas.openxmlformats.org/drawingml/2006/main"/>
+              </wp:cNvGraphicFramePr>
+              <a:graphic xmlns:a="http://schemas.openxmlformats.org/drawingml/2006/main">
+                <a:graphicData uri="http://schemas.microsoft.com/office/word/2010/wordprocessingShape">
+                  <wps:wsp>
+                    <wps:cNvSpPr txBox="1">
+                      <a:spLocks noChangeArrowheads="1"/>
+                    </wps:cNvSpPr>
+                    <wps:spPr bwMode="auto">
+                      <a:xfrm>
+                        <a:off x="0" y="0"/>
+                        <a:ext cx="5943600" cy="173736"/>
+                      </a:xfrm>
+                      <a:prstGeom prst="rect">
+                        <a:avLst/>
+                      </a:prstGeom>
+                      <a:noFill/>
+                      <a:ln>
+                        <a:noFill/>
+                      </a:ln>
+                      <a:extLst>
+                        <a:ext uri="{909E8E84-426E-40DD-AFC4-6F175D3DCCD1}">
+                          <a14:hiddenFill xmlns:a14="http://schemas.microsoft.com/office/drawing/2010/main">
+                            <a:solidFill>
+                              <a:srgbClr val="FFFFFF"/>
+                            </a:solidFill>
+                          </a14:hiddenFill>
+                        </a:ext>
+                        <a:ext uri="{91240B29-F687-4F45-9708-019B960494DF}">
+                          <a14:hiddenLine xmlns:a14="http://schemas.microsoft.com/office/drawing/2010/main" w="9525">
+                            <a:solidFill>
+                              <a:srgbClr val="000000"/>
+                            </a:solidFill>
+                            <a:miter lim="800000"/>
+                            <a:headEnd/>
+                            <a:tailEnd/>
+                          </a14:hiddenLine>
+                        </a:ext>
+                      </a:extLst>
+                    </wps:spPr>
+                    <wps:txbx>
+                      <w:txbxContent>
+                        <w:p>
+                          <w:pPr>
+                            <w:spacing w:after="0" w:line="240" w:lineRule="auto"/>
+                            <w:jc w:val="right"/>
+                            <w:rPr>
+                              <w:lang w:val="pt-BR"/>
+                            </w:rPr>
+                          </w:pPr>
+                          <w:r>
+                            <w:fldChar w:fldCharType="begin"/>
+                          </w:r>
+                          <w:r>
+                            <w:rPr>
+                              <w:lang w:val="pt-BR"/>
+                            </w:rPr>
+                            <w:instrText>If</w:instrText>
+                          </w:r>
+                          <w:r>
+                            <w:fldChar w:fldCharType="begin"/>
+                          </w:r>
+                          <w:r>
+                            <w:rPr>
+                              <w:lang w:val="pt-BR"/>
+                            </w:rPr>
+                            <w:instrText>STYLEREF “Título 1”</w:instrText>
+                          </w:r>
+                          <w:r>
+                            <w:fldChar w:fldCharType="separate"/>
+                          </w:r>
+                          <w:r>
+                            <w:rPr>
+                              <w:noProof/>
+                              <w:lang w:val="pt-BR"/>
+                            </w:rPr>
+                            <w:instrText>Relatório de Evidências de Teste – FindBugs PlugIn</w:instrText>
+                          </w:r>
+                          <w:r>
+                            <w:fldChar w:fldCharType="end"/>
+                          </w:r>
+                          <w:r>
+                            <w:rPr>
+                              <w:lang w:val="pt-BR"/>
+                            </w:rPr>
+                            <w:instrText>&lt;&gt; “Erro*” “</w:instrText>
+                          </w:r>
+                          <w:r>
+                            <w:fldChar w:fldCharType="begin"/>
+                          </w:r>
+                          <w:r>
+                            <w:rPr>
+                              <w:lang w:val="pt-BR"/>
+                            </w:rPr>
+                            <w:instrText>STYLEREF “Título 1”</w:instrText>
+                          </w:r>
+                          <w:r>
+                            <w:fldChar w:fldCharType="separate"/>
+                          </w:r>
+                          <w:r>
+                            <w:rPr>
+                              <w:noProof/>
+                              <w:lang w:val="pt-BR"/>
+                            </w:rPr>
+                            <w:instrText>Relatório de Evidências de Teste – FindBugs PlugIn</w:instrText>
+                          </w:r>
+                          <w:r>
+                            <w:fldChar w:fldCharType="end"/>
+                          </w:r>
+                          <w:r>
+                            <w:rPr>
+                              <w:lang w:val="pt-BR"/>
+                            </w:rPr>
+                            <w:instrText>"" Adicione um título ao seu documento""</w:instrText>
+                          </w:r>
+                          <w:r>
+                            <w:fldChar w:fldCharType="separate"/>
+                          </w:r>
+                          <w:r>
+                            <w:rPr>
+                              <w:noProof/>
+                              <w:lang w:val="pt-BR"/>
+                            </w:rPr>
+                            <w:t>Relatório de Evidências de Teste – FindBugs PlugIn</w:t>
+                          </w:r>
+                          <w:r>
+                            <w:fldChar w:fldCharType="end"/>
+                          </w:r>
+                        </w:p>
+                      </w:txbxContent>
+                    </wps:txbx>
+                    <wps:bodyPr rot="0" vert="horz" wrap="square" lIns="91440" tIns="0" rIns="91440" bIns="0" anchor="ctr" anchorCtr="0" upright="1">
+                      <a:spAutoFit/>
+                    </wps:bodyPr>
+                  </wps:wsp>
+                </a:graphicData>
+              </a:graphic>
+              <wp14:sizeRelH relativeFrom="margin">
+                <wp14:pctWidth>100000</wp14:pctWidth>
+              </wp14:sizeRelH>
+              <wp14:sizeRelV relativeFrom="page">
+                <wp14:pctHeight>0</wp14:pctHeight>
+              </wp14:sizeRelV>
+            </wp:anchor>
+          </w:drawing>
+        </mc:Choice>
+        <mc:Fallback>
+          <w:pict>
+            <v:shapetype id="_x0000_t202" coordsize="21600,21600" o:spt="202" path="m,l,21600r21600,l21600,xe">
+              <v:stroke joinstyle="miter"/>
+              <v:path gradientshapeok="t" o:connecttype="rect"/>
+            </v:shapetype>
+            <v:shape id="Caixa de Texto 220" o:spid="_x0000_s1027" type="#_x0000_t202" style="position:absolute;margin-left:0;margin-top:0;width:468pt;height:13.7pt;z-index:251660288;visibility:visible;mso-wrap-style:square;mso-width-percent:1000;mso-height-percent:0;mso-wrap-distance-left:9pt;mso-wrap-distance-top:0;mso-wrap-distance-right:9pt;mso-wrap-distance-bottom:0;mso-position-horizontal:left;mso-position-horizontal-relative:margin;mso-position-vertical:center;mso-position-vertical-relative:top-margin-area;mso-width-percent:1000;mso-height-percent:0;mso-width-relative:margin;mso-height-relative:page;v-text-anchor:middle" o:gfxdata="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" o:allowincell="f" filled="f" stroked="f">
+              <v:textbox style="mso-fit-shape-to-text:t" inset=",0,,0">
+                <w:txbxContent>
+                  <w:p>
+                    <w:pPr>
+                      <w:spacing w:after="0" w:line="240" w:lineRule="auto"/>
+                      <w:jc w:val="right"/>
+                      <w:rPr>
+                        <w:lang w:val="pt-BR"/>
+                      </w:rPr>
+                    </w:pPr>
+                    <w:r>
+                      <w:fldChar w:fldCharType="begin"/>
+                    </w:r>
+                    <w:r>
+                      <w:rPr>
+                        <w:lang w:val="pt-BR"/>
+                      </w:rPr>
+                      <w:instrText>If</w:instrText>
+                    </w:r>
+                    <w:r>
+                      <w:fldChar w:fldCharType="begin"/>
+                    </w:r>
+                    <w:r>
+                      <w:rPr>
+                        <w:lang w:val="pt-BR"/>
+                      </w:rPr>
+                      <w:instrText>STYLEREF “Título 1”</w:instrText>
+                    </w:r>
+                    <w:r>
+                      <w:fldChar w:fldCharType="separate"/>
+                    </w:r>
+                    <w:r>
+                      <w:rPr>
+                        <w:noProof/>
+                        <w:lang w:val="pt-BR"/>
+                      </w:rPr>
+                      <w:instrText>Relatório de Evidências de Teste – FindBugs PlugIn</w:instrText>
+                    </w:r>
+                    <w:r>
+                      <w:fldChar w:fldCharType="end"/>
+                    </w:r>
+                    <w:r>
+                      <w:rPr>
+                        <w:lang w:val="pt-BR"/>
+                      </w:rPr>
+                      <w:instrText>&lt;&gt; “Erro*” “</w:instrText>
+                    </w:r>
+                    <w:r>
+                      <w:fldChar w:fldCharType="begin"/>
+                    </w:r>
+                    <w:r>
+                      <w:rPr>
+                        <w:lang w:val="pt-BR"/>
+                      </w:rPr>
+                      <w:instrText>STYLEREF “Título 1”</w:instrText>
+                    </w:r>
+                    <w:r>
+                      <w:fldChar w:fldCharType="separate"/>
+                    </w:r>
+                    <w:r>
+                      <w:rPr>
+                        <w:noProof/>
+                        <w:lang w:val="pt-BR"/>
+                      </w:rPr>
+                      <w:instrText>Relatório de Evidências de Teste – FindBugs PlugIn</w:instrText>
+                    </w:r>
+                    <w:r>
+                      <w:fldChar w:fldCharType="end"/>
+                    </w:r>
+                    <w:r>
+                      <w:rPr>
+                        <w:lang w:val="pt-BR"/>
+                      </w:rPr>
+                      <w:instrText>"" Adicione um título ao seu documento""</w:instrText>
+                    </w:r>
+                    <w:r>
+                      <w:fldChar w:fldCharType="separate"/>
+                    </w:r>
+                    <w:r>
+                      <w:rPr>
+                        <w:noProof/>
+                        <w:lang w:val="pt-BR"/>
+                      </w:rPr>
+                      <w:t>Relatório de Evidências de Teste – FindBugs PlugIn</w:t>
+                    </w:r>
+                    <w:r>
+                      <w:fldChar w:fldCharType="end"/>
+                    </w:r>
+                  </w:p>
+                </w:txbxContent>
+              </v:textbox>
+              <w10:wrap anchorx="margin" anchory="margin"/>
+            </v:shape>
+          </w:pict>
+        </mc:Fallback>
+      </mc:AlternateContent>
+    </w:r>
+    <w:r>
+      <w:rPr>
+        <w:noProof/>
+        <w:lang w:eastAsia="en-US"/>
+      </w:rPr>
+      <mc:AlternateContent>
+        <mc:Choice Requires="wps">
+          <w:drawing>
+            <wp:anchor distT="0" distB="0" distL="114300" distR="114300" simplePos="0" relativeHeight="251659264" behindDoc="0" locked="0" layoutInCell="0" allowOverlap="1">
+              <wp:simplePos x="0" y="0"/>
+              <wp:positionH relativeFrom="page">
+                <wp:align>right</wp:align>
+              </wp:positionH>
+              <wp:positionV relativeFrom="topMargin">
+                <wp:align>center</wp:align>
+              </wp:positionV>
+              <wp:extent cx="911860" cy="170815"/>
+              <wp:effectExtent l="0" t="0" r="0" b="635"/>
+              <wp:wrapNone/>
+              <wp:docPr id="221" name="Caixa de Texto 221"/>
+              <wp:cNvGraphicFramePr>
+                <a:graphicFrameLocks xmlns:a="http://schemas.openxmlformats.org/drawingml/2006/main"/>
+              </wp:cNvGraphicFramePr>
+              <a:graphic xmlns:a="http://schemas.openxmlformats.org/drawingml/2006/main">
+                <a:graphicData uri="http://schemas.microsoft.com/office/word/2010/wordprocessingShape">
+                  <wps:wsp>
+                    <wps:cNvSpPr txBox="1">
+                      <a:spLocks noChangeArrowheads="1"/>
+                    </wps:cNvSpPr>
+                    <wps:spPr bwMode="auto">
+                      <a:xfrm>
+                        <a:off x="0" y="0"/>
+                        <a:ext cx="911860" cy="170815"/>
+                      </a:xfrm>
+                      <a:prstGeom prst="rect">
+                        <a:avLst/>
+                      </a:prstGeom>
+                      <a:solidFill>
+                        <a:schemeClr val="accent6">
+                          <a:lumMod val="60000"/>
+                          <a:lumOff val="40000"/>
+                        </a:schemeClr>
+                      </a:solidFill>
+                      <a:ln>
+                        <a:noFill/>
+                      </a:ln>
+                    </wps:spPr>
+                    <wps:txbx>
+                      <w:txbxContent>
+                        <w:p>
+                          <w:pPr>
+                            <w:spacing w:after="0" w:line="240" w:lineRule="auto"/>
+                            <w:rPr>
+                              <w:color w:val="FFFFFF" w:themeColor="background1"/>
+                            </w:rPr>
+                          </w:pPr>
+                          <w:r>
+                            <w:fldChar w:fldCharType="begin"/>
+                          </w:r>
+                          <w:r>
+                            <w:instrText>PAGE   \* MERGEFORMAT</w:instrText>
+                          </w:r>
+                          <w:r>
+                            <w:fldChar w:fldCharType="separate"/>
+                          </w:r>
+                          <w:r>
+                            <w:rPr>
+                              <w:noProof/>
+                              <w:color w:val="FFFFFF" w:themeColor="background1"/>
+                              <w:lang w:val="pt-BR"/>
+                            </w:rPr>
+                            <w:t>9</w:t>
+                          </w:r>
+                          <w:r>
+                            <w:rPr>
+                              <w:color w:val="FFFFFF" w:themeColor="background1"/>
+                            </w:rPr>
+                            <w:fldChar w:fldCharType="end"/>
+                          </w:r>
+                        </w:p>
+                      </w:txbxContent>
+                    </wps:txbx>
+                    <wps:bodyPr rot="0" vert="horz" wrap="square" lIns="91440" tIns="0" rIns="91440" bIns="0" anchor="ctr" anchorCtr="0" upright="1">
+                      <a:spAutoFit/>
+                    </wps:bodyPr>
+                  </wps:wsp>
+                </a:graphicData>
+              </a:graphic>
+              <wp14:sizeRelH relativeFrom="rightMargin">
+                <wp14:pctWidth>100000</wp14:pctWidth>
+              </wp14:sizeRelH>
+              <wp14:sizeRelV relativeFrom="page">
+                <wp14:pctHeight>0</wp14:pctHeight>
+              </wp14:sizeRelV>
+            </wp:anchor>
+          </w:drawing>
+        </mc:Choice>
+        <mc:Fallback>
+          <w:pict>
+            <v:shape id="Caixa de Texto 221" o:spid="_x0000_s1028" type="#_x0000_t202" style="position:absolute;margin-left:20.6pt;margin-top:0;width:71.8pt;height:13.45pt;z-index:251659264;visibility:visible;mso-wrap-style:square;mso-width-percent:1000;mso-height-percent:0;mso-wrap-distance-left:9pt;mso-wrap-distance-top:0;mso-wrap-distance-right:9pt;mso-wrap-distance-bottom:0;mso-position-horizontal:right;mso-position-horizontal-relative:page;mso-position-vertical:center;mso-position-vertical-relative:top-margin-area;mso-width-percent:1000;mso-height-percent:0;mso-width-relative:right-margin-area;mso-height-relative:page;v-text-anchor:middle" o:gfxdata="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" o:allowincell="f" fillcolor="#d9c19b [1945]" stroked="f">
+              <v:textbox style="mso-fit-shape-to-text:t" inset=",0,,0">
+                <w:txbxContent>
+                  <w:p>
+                    <w:pPr>
+                      <w:spacing w:after="0" w:line="240" w:lineRule="auto"/>
+                      <w:rPr>
+                        <w:color w:val="FFFFFF" w:themeColor="background1"/>
+                      </w:rPr>
+                    </w:pPr>
+                    <w:r>
+                      <w:fldChar w:fldCharType="begin"/>
+                    </w:r>
+                    <w:r>
+                      <w:instrText>PAGE   \* MERGEFORMAT</w:instrText>
+                    </w:r>
+                    <w:r>
+                      <w:fldChar w:fldCharType="separate"/>
+                    </w:r>
+                    <w:r>
+                      <w:rPr>
+                        <w:noProof/>
+                        <w:color w:val="FFFFFF" w:themeColor="background1"/>
+                        <w:lang w:val="pt-BR"/>
+                      </w:rPr>
+                      <w:t>9</w:t>
+                    </w:r>
+                    <w:r>
+                      <w:rPr>
+                        <w:color w:val="FFFFFF" w:themeColor="background1"/>
+                      </w:rPr>
+                      <w:fldChar w:fldCharType="end"/>
+                    </w:r>
+                  </w:p>
+                </w:txbxContent>
+              </v:textbox>
+              <w10:wrap anchorx="page" anchory="margin"/>
+            </v:shape>
+          </w:pict>
+        </mc:Fallback>
+      </mc:AlternateContent>
+    </w:r>
+  </w:p>
+</w:hdr>
 </file>
 
 <file path=word/numbering.xml><?xml version="1.0" encoding="utf-8"?>
@@ -685,7 +5206,6 @@
     <w:next w:val="Normal"/>
     <w:link w:val="Ttulo2Char"/>
     <w:uiPriority w:val="9"/>
-    <w:semiHidden/>
     <w:unhideWhenUsed/>
     <w:qFormat/>
     <w:pPr>
@@ -714,7 +5234,6 @@
     <w:next w:val="Normal"/>
     <w:link w:val="Ttulo3Char"/>
     <w:uiPriority w:val="9"/>
-    <w:semiHidden/>
     <w:unhideWhenUsed/>
     <w:qFormat/>
     <w:pPr>
@@ -996,7 +5515,6 @@
     <w:basedOn w:val="Fontepargpadro"/>
     <w:link w:val="Ttulo2"/>
     <w:uiPriority w:val="9"/>
-    <w:semiHidden/>
     <w:rPr>
       <w:rFonts w:asciiTheme="majorHAnsi" w:eastAsiaTheme="majorEastAsia" w:hAnsiTheme="majorHAnsi" w:cstheme="majorBidi"/>
       <w:b/>
@@ -1012,7 +5530,6 @@
     <w:basedOn w:val="Fontepargpadro"/>
     <w:link w:val="Ttulo3"/>
     <w:uiPriority w:val="9"/>
-    <w:semiHidden/>
     <w:rPr>
       <w:rFonts w:asciiTheme="majorHAnsi" w:eastAsiaTheme="majorEastAsia" w:hAnsiTheme="majorHAnsi" w:cstheme="majorBidi"/>
       <w:b/>
@@ -1245,7 +5762,6 @@
     <w:basedOn w:val="Normal"/>
     <w:next w:val="Normal"/>
     <w:uiPriority w:val="35"/>
-    <w:semiHidden/>
     <w:unhideWhenUsed/>
     <w:qFormat/>
     <w:pPr>
@@ -1288,6 +5804,98 @@
       <w:ind w:left="720"/>
       <w:contextualSpacing/>
     </w:pPr>
+  </w:style>
+  <w:style w:type="paragraph" w:styleId="Cabealho">
+    <w:name w:val="header"/>
+    <w:basedOn w:val="Normal"/>
+    <w:link w:val="CabealhoChar"/>
+    <w:uiPriority w:val="99"/>
+    <w:unhideWhenUsed/>
+    <w:rsid w:val="00261109"/>
+    <w:pPr>
+      <w:tabs>
+        <w:tab w:val="center" w:pos="4419"/>
+        <w:tab w:val="right" w:pos="8838"/>
+      </w:tabs>
+      <w:spacing w:after="0" w:line="240" w:lineRule="auto"/>
+    </w:pPr>
+  </w:style>
+  <w:style w:type="character" w:customStyle="1" w:styleId="CabealhoChar">
+    <w:name w:val="Cabeçalho Char"/>
+    <w:basedOn w:val="Fontepargpadro"/>
+    <w:link w:val="Cabealho"/>
+    <w:uiPriority w:val="99"/>
+    <w:rsid w:val="00261109"/>
+  </w:style>
+  <w:style w:type="paragraph" w:styleId="Rodap">
+    <w:name w:val="footer"/>
+    <w:basedOn w:val="Normal"/>
+    <w:link w:val="RodapChar"/>
+    <w:uiPriority w:val="99"/>
+    <w:unhideWhenUsed/>
+    <w:rsid w:val="00261109"/>
+    <w:pPr>
+      <w:tabs>
+        <w:tab w:val="center" w:pos="4419"/>
+        <w:tab w:val="right" w:pos="8838"/>
+      </w:tabs>
+      <w:spacing w:after="0" w:line="240" w:lineRule="auto"/>
+    </w:pPr>
+  </w:style>
+  <w:style w:type="character" w:customStyle="1" w:styleId="RodapChar">
+    <w:name w:val="Rodapé Char"/>
+    <w:basedOn w:val="Fontepargpadro"/>
+    <w:link w:val="Rodap"/>
+    <w:uiPriority w:val="99"/>
+    <w:rsid w:val="00261109"/>
+  </w:style>
+  <w:style w:type="table" w:styleId="Tabelacomgrade">
+    <w:name w:val="Table Grid"/>
+    <w:basedOn w:val="Tabelanormal"/>
+    <w:uiPriority w:val="39"/>
+    <w:rsid w:val="00CF422C"/>
+    <w:pPr>
+      <w:spacing w:after="0" w:line="240" w:lineRule="auto"/>
+    </w:pPr>
+    <w:tblPr>
+      <w:tblBorders>
+        <w:top w:val="single" w:sz="4" w:space="0" w:color="auto"/>
+        <w:left w:val="single" w:sz="4" w:space="0" w:color="auto"/>
+        <w:bottom w:val="single" w:sz="4" w:space="0" w:color="auto"/>
+        <w:right w:val="single" w:sz="4" w:space="0" w:color="auto"/>
+        <w:insideH w:val="single" w:sz="4" w:space="0" w:color="auto"/>
+        <w:insideV w:val="single" w:sz="4" w:space="0" w:color="auto"/>
+      </w:tblBorders>
+    </w:tblPr>
+  </w:style>
+  <w:style w:type="paragraph" w:styleId="NormalWeb">
+    <w:name w:val="Normal (Web)"/>
+    <w:basedOn w:val="Normal"/>
+    <w:uiPriority w:val="99"/>
+    <w:semiHidden/>
+    <w:unhideWhenUsed/>
+    <w:rsid w:val="00B20564"/>
+    <w:pPr>
+      <w:spacing w:before="100" w:beforeAutospacing="1" w:after="100" w:afterAutospacing="1" w:line="240" w:lineRule="auto"/>
+    </w:pPr>
+    <w:rPr>
+      <w:rFonts w:ascii="Times New Roman" w:eastAsia="Times New Roman" w:hAnsi="Times New Roman" w:cs="Times New Roman"/>
+      <w:sz w:val="24"/>
+      <w:szCs w:val="24"/>
+      <w:lang w:eastAsia="en-US"/>
+    </w:rPr>
+  </w:style>
+  <w:style w:type="character" w:styleId="Hyperlink">
+    <w:name w:val="Hyperlink"/>
+    <w:basedOn w:val="Fontepargpadro"/>
+    <w:uiPriority w:val="99"/>
+    <w:semiHidden/>
+    <w:unhideWhenUsed/>
+    <w:rsid w:val="00B20564"/>
+    <w:rPr>
+      <w:color w:val="0000FF"/>
+      <w:u w:val="single"/>
+    </w:rPr>
   </w:style>
 </w:styles>
 </file>
@@ -1562,10 +6170,22 @@
 </FormTemplates>
 </file>
 
+<file path=customXml/item2.xml><?xml version="1.0" encoding="utf-8"?>
+<b:Sources xmlns:b="http://schemas.openxmlformats.org/officeDocument/2006/bibliography" xmlns="http://schemas.openxmlformats.org/officeDocument/2006/bibliography" SelectedStyle="\APASixthEditionOfficeOnline.xsl" StyleName="APA" Version="6"/>
+</file>
+
 <file path=customXml/itemProps1.xml><?xml version="1.0" encoding="utf-8"?>
 <ds:datastoreItem xmlns:ds="http://schemas.openxmlformats.org/officeDocument/2006/customXml" ds:itemID="{499EA1EC-B023-4266-9865-E1EDA122A8C9}">
   <ds:schemaRefs>
     <ds:schemaRef ds:uri="http://schemas.microsoft.com/sharepoint/v3/contenttype/forms"/>
   </ds:schemaRefs>
 </ds:datastoreItem>
+</file>
+
+<file path=customXml/itemProps2.xml><?xml version="1.0" encoding="utf-8"?>
+<ds:datastoreItem xmlns:ds="http://schemas.openxmlformats.org/officeDocument/2006/customXml" ds:itemID="{67DE2539-E1A8-4372-9B27-7A8795B40303}">
+  <ds:schemaRefs>
+    <ds:schemaRef ds:uri="http://schemas.openxmlformats.org/officeDocument/2006/bibliography"/>
+  </ds:schemaRefs>
+</ds:datastoreItem>
 </file>
</xml_diff>